<commit_message>
azure function + parse_url
</commit_message>
<xml_diff>
--- a/samples/AppInsights/News/2023-08-01-Whats new in Dynamics 365 Business Central telemetry - August 2023.docx
+++ b/samples/AppInsights/News/2023-08-01-Whats new in Dynamics 365 Business Central telemetry - August 2023.docx
@@ -481,30 +481,8 @@
         <w:rPr>
           <w:lang w:val="en-GB" w:eastAsia="en-DK"/>
         </w:rPr>
-        <w:t xml:space="preserve">, added visual on new dimensions </w:t>
-      </w:r>
-      <w:proofErr w:type="spellStart"/>
-      <w:r>
-        <w:rPr>
-          <w:lang w:val="en-GB" w:eastAsia="en-DK"/>
-        </w:rPr>
-        <w:t>sqlExecutes</w:t>
-      </w:r>
-      <w:proofErr w:type="spellEnd"/>
-      <w:r>
-        <w:rPr>
-          <w:lang w:val="en-GB" w:eastAsia="en-DK"/>
-        </w:rPr>
-        <w:t xml:space="preserve"> and </w:t>
-      </w:r>
-      <w:proofErr w:type="spellStart"/>
-      <w:r>
-        <w:rPr>
-          <w:lang w:val="en-GB" w:eastAsia="en-DK"/>
-        </w:rPr>
-        <w:t>sqlRowsRead</w:t>
-      </w:r>
-      <w:proofErr w:type="spellEnd"/>
+        <w:t>, added visual on new dimensions sqlExecutes and sqlRowsRead</w:t>
+      </w:r>
       <w:r>
         <w:rPr>
           <w:lang w:val="en-GB" w:eastAsia="en-DK"/>
@@ -787,9 +765,86 @@
     <w:p>
       <w:pPr>
         <w:rPr>
+          <w:b/>
+          <w:bCs/>
+          <w:lang w:val="en-GB" w:eastAsia="en-DK"/>
+        </w:rPr>
+      </w:pPr>
+      <w:r>
+        <w:rPr>
+          <w:b/>
+          <w:bCs/>
+          <w:lang w:val="en-GB" w:eastAsia="en-DK"/>
+        </w:rPr>
+        <w:t>Azure function telemetry</w:t>
+      </w:r>
+    </w:p>
+    <w:p>
+      <w:pPr>
+        <w:rPr>
+          <w:lang w:val="en-GB" w:eastAsia="en-DK"/>
+        </w:rPr>
+      </w:pPr>
+      <w:r>
+        <w:rPr>
+          <w:lang w:val="en-GB" w:eastAsia="en-DK"/>
+        </w:rPr>
+        <w:t xml:space="preserve">We added </w:t>
+      </w:r>
+      <w:r>
+        <w:rPr>
+          <w:lang w:val="en-GB" w:eastAsia="en-DK"/>
+        </w:rPr>
+        <w:t xml:space="preserve">KQL samples </w:t>
+      </w:r>
+      <w:r>
+        <w:rPr>
+          <w:lang w:val="en-GB" w:eastAsia="en-DK"/>
+        </w:rPr>
+        <w:t xml:space="preserve">to Azure function telemetry article </w:t>
+      </w:r>
+    </w:p>
+    <w:p>
+      <w:pPr>
+        <w:rPr>
+          <w:lang w:val="en-GB" w:eastAsia="en-DK"/>
+        </w:rPr>
+      </w:pPr>
+      <w:hyperlink r:id="rId5" w:history="1">
+        <w:r>
+          <w:rPr>
+            <w:rStyle w:val="Hyperlink"/>
+            <w:lang w:val="en-GB" w:eastAsia="en-DK"/>
+          </w:rPr>
+          <w:t>https://learn.microsoft.com/en-us/dynamics365/business-central/dev-itpro/administration/telemetry-azure-function-integration-trace</w:t>
+        </w:r>
+      </w:hyperlink>
+      <w:r>
+        <w:rPr>
+          <w:lang w:val="en-GB" w:eastAsia="en-DK"/>
+        </w:rPr>
+        <w:t xml:space="preserve"> </w:t>
+      </w:r>
+    </w:p>
+    <w:p>
+      <w:pPr>
+        <w:rPr>
           <w:lang w:val="en-GB"/>
         </w:rPr>
       </w:pPr>
+      <w:r>
+        <w:rPr>
+          <w:lang w:val="en-GB"/>
+        </w:rPr>
+        <w:t>for easier troubleshooting.</w:t>
+      </w:r>
+    </w:p>
+    <w:p>
+      <w:pPr>
+        <w:rPr>
+          <w:lang w:val="en-GB"/>
+        </w:rPr>
+      </w:pPr>
     </w:p>
     <w:p>
       <w:pPr>
@@ -808,6 +863,133 @@
     <w:p>
       <w:pPr>
         <w:rPr>
+          <w:lang w:val="en-US"/>
+        </w:rPr>
+      </w:pPr>
+    </w:p>
+    <w:p>
+      <w:pPr>
+        <w:rPr>
+          <w:b/>
+          <w:bCs/>
+          <w:lang w:val="en-US"/>
+        </w:rPr>
+      </w:pPr>
+      <w:r>
+        <w:rPr>
+          <w:b/>
+          <w:bCs/>
+          <w:lang w:val="en-US"/>
+        </w:rPr>
+        <w:t>Parsing URIs with KQL</w:t>
+      </w:r>
+    </w:p>
+    <w:p>
+      <w:pPr>
+        <w:rPr>
+          <w:lang w:val="en-US"/>
+        </w:rPr>
+      </w:pPr>
+      <w:r>
+        <w:rPr>
+          <w:lang w:val="en-US"/>
+        </w:rPr>
+        <w:t xml:space="preserve">If you ever need to </w:t>
+      </w:r>
+      <w:r>
+        <w:rPr>
+          <w:lang w:val="en-US"/>
+        </w:rPr>
+        <w:t xml:space="preserve">parse an URL string into its components, then check out the built-in function parse_url. For more information, see </w:t>
+      </w:r>
+      <w:hyperlink r:id="rId6" w:history="1">
+        <w:r>
+          <w:rPr>
+            <w:rStyle w:val="Hyperlink"/>
+            <w:lang w:val="en-US"/>
+          </w:rPr>
+          <w:t>https://learn.microsoft.com/en-us/azure/data-explorer/kusto/query/parseurlfunction</w:t>
+        </w:r>
+      </w:hyperlink>
+      <w:r>
+        <w:rPr>
+          <w:lang w:val="en-US"/>
+        </w:rPr>
+        <w:t xml:space="preserve"> </w:t>
+      </w:r>
+    </w:p>
+    <w:p>
+      <w:pPr>
+        <w:rPr>
+          <w:lang w:val="en-US"/>
+        </w:rPr>
+      </w:pPr>
+      <w:r>
+        <w:rPr>
+          <w:lang w:val="en-US"/>
+        </w:rPr>
+        <w:t>The sample KQL code for outgoing web service calls has been updated with an application of this function. See the example below:</w:t>
+      </w:r>
+    </w:p>
+    <w:p>
+      <w:pPr>
+        <w:rPr>
+          <w:lang w:val="en-US"/>
+        </w:rPr>
+      </w:pPr>
+      <w:hyperlink r:id="rId7" w:history="1">
+        <w:r>
+          <w:rPr>
+            <w:rStyle w:val="Hyperlink"/>
+            <w:lang w:val="en-US"/>
+          </w:rPr>
+          <w:t>https://github.com/microsoft/BCTech/blob/master/samples/AppInsights/KQL/Queries/ExampleQueriesForEachArea/OutGoingWebServiceCalls.kql</w:t>
+        </w:r>
+      </w:hyperlink>
+      <w:r>
+        <w:rPr>
+          <w:lang w:val="en-US"/>
+        </w:rPr>
+        <w:t xml:space="preserve"> </w:t>
+      </w:r>
+    </w:p>
+    <w:p>
+      <w:pPr>
+        <w:rPr>
+          <w:lang w:val="en-US"/>
+        </w:rPr>
+      </w:pPr>
+    </w:p>
+    <w:p>
+      <w:pPr>
+        <w:pStyle w:val="Heading1"/>
+        <w:rPr>
+          <w:lang w:val="en-GB" w:eastAsia="en-DK"/>
+        </w:rPr>
+      </w:pPr>
+      <w:r>
+        <w:rPr>
+          <w:lang w:val="en-GB" w:eastAsia="en-DK"/>
+        </w:rPr>
+        <w:t>B</w:t>
+      </w:r>
+      <w:r>
+        <w:rPr>
+          <w:lang w:val="en-GB" w:eastAsia="en-DK"/>
+        </w:rPr>
+        <w:t>log posts and videos</w:t>
+      </w:r>
+    </w:p>
+    <w:p>
+      <w:pPr>
+        <w:rPr>
+          <w:lang w:val="en-GB"/>
+        </w:rPr>
+      </w:pPr>
+    </w:p>
+    <w:p>
+      <w:pPr>
+        <w:rPr>
           <w:lang w:val="en-GB" w:eastAsia="en-DK"/>
         </w:rPr>
       </w:pPr>
@@ -828,96 +1010,21 @@
     <w:p>
       <w:pPr>
         <w:rPr>
-          <w:lang w:val="en-US"/>
-        </w:rPr>
-      </w:pPr>
-    </w:p>
-    <w:p>
-      <w:pPr>
-        <w:rPr>
-          <w:lang w:val="en-US"/>
-        </w:rPr>
-      </w:pPr>
-    </w:p>
-    <w:p>
-      <w:pPr>
-        <w:pStyle w:val="Heading1"/>
-        <w:rPr>
-          <w:lang w:val="en-GB" w:eastAsia="en-DK"/>
-        </w:rPr>
-      </w:pPr>
-      <w:r>
-        <w:rPr>
-          <w:lang w:val="en-GB" w:eastAsia="en-DK"/>
-        </w:rPr>
-        <w:t>B</w:t>
-      </w:r>
-      <w:r>
-        <w:rPr>
-          <w:lang w:val="en-GB" w:eastAsia="en-DK"/>
-        </w:rPr>
-        <w:t>log posts and videos</w:t>
-      </w:r>
-    </w:p>
-    <w:p>
-      <w:pPr>
-        <w:rPr>
-          <w:lang w:val="en-GB"/>
-        </w:rPr>
-      </w:pPr>
-    </w:p>
-    <w:p>
-      <w:pPr>
-        <w:rPr>
-          <w:lang w:val="en-GB" w:eastAsia="en-DK"/>
-        </w:rPr>
-      </w:pPr>
-      <w:r>
-        <w:rPr>
-          <w:highlight w:val="yellow"/>
-          <w:lang w:val="en-GB" w:eastAsia="en-DK"/>
-        </w:rPr>
-        <w:t>TODO</w:t>
-      </w:r>
-      <w:r>
-        <w:rPr>
-          <w:lang w:val="en-GB" w:eastAsia="en-DK"/>
-        </w:rPr>
-        <w:t xml:space="preserve"> </w:t>
-      </w:r>
-    </w:p>
-    <w:p>
-      <w:pPr>
-        <w:rPr>
-          <w:lang w:val="en-GB" w:eastAsia="en-DK"/>
-        </w:rPr>
-      </w:pPr>
-    </w:p>
-    <w:p>
-      <w:pPr>
-        <w:rPr>
-          <w:lang w:val="en-GB" w:eastAsia="en-DK"/>
-        </w:rPr>
-      </w:pPr>
-      <w:r>
-        <w:rPr>
-          <w:lang w:val="en-GB" w:eastAsia="en-DK"/>
-        </w:rPr>
-        <w:t xml:space="preserve">Did you know that the </w:t>
-      </w:r>
-      <w:proofErr w:type="spellStart"/>
-      <w:r>
-        <w:rPr>
-          <w:lang w:val="en-GB" w:eastAsia="en-DK"/>
-        </w:rPr>
-        <w:t>BCTech</w:t>
-      </w:r>
-      <w:proofErr w:type="spellEnd"/>
-      <w:r>
-        <w:rPr>
-          <w:lang w:val="en-GB" w:eastAsia="en-DK"/>
-        </w:rPr>
-        <w:t xml:space="preserve"> repo has pages with links to blog posts and videos on telemetry?</w:t>
+          <w:lang w:val="en-GB" w:eastAsia="en-DK"/>
+        </w:rPr>
+      </w:pPr>
+    </w:p>
+    <w:p>
+      <w:pPr>
+        <w:rPr>
+          <w:lang w:val="en-GB" w:eastAsia="en-DK"/>
+        </w:rPr>
+      </w:pPr>
+      <w:r>
+        <w:rPr>
+          <w:lang w:val="en-GB" w:eastAsia="en-DK"/>
+        </w:rPr>
+        <w:t>Did you know that the BCTech repo has pages with links to blog posts and videos on telemetry?</w:t>
       </w:r>
     </w:p>
     <w:p>
@@ -932,7 +1039,7 @@
         </w:rPr>
         <w:t xml:space="preserve">Blogs: </w:t>
       </w:r>
-      <w:hyperlink r:id="rId5" w:history="1">
+      <w:hyperlink r:id="rId8" w:history="1">
         <w:r>
           <w:rPr>
             <w:rStyle w:val="Hyperlink"/>
@@ -960,7 +1067,7 @@
         </w:rPr>
         <w:t xml:space="preserve">Videos: </w:t>
       </w:r>
-      <w:hyperlink r:id="rId6" w:history="1">
+      <w:hyperlink r:id="rId9" w:history="1">
         <w:r>
           <w:rPr>
             <w:rStyle w:val="Hyperlink"/>
@@ -1024,7 +1131,6 @@
         </w:rPr>
         <w:t>J</w:t>
       </w:r>
-      <w:proofErr w:type="spellStart"/>
       <w:r>
         <w:rPr>
           <w:lang w:val="en-GB"/>
@@ -1037,7 +1143,6 @@
         </w:rPr>
         <w:t>ly</w:t>
       </w:r>
-      <w:proofErr w:type="spellEnd"/>
       <w:r>
         <w:t xml:space="preserve"> newsletter. If you made it all the way down here, then you are truly a Telemetry Hero. </w:t>
       </w:r>
@@ -1113,21 +1218,7 @@
         <w:rPr>
           <w:lang w:val="en-GB"/>
         </w:rPr>
-        <w:t xml:space="preserve">PPS. It is not too late to rate the Power BI apps on </w:t>
-      </w:r>
-      <w:proofErr w:type="spellStart"/>
-      <w:r>
-        <w:rPr>
-          <w:lang w:val="en-GB"/>
-        </w:rPr>
-        <w:t>Appsource</w:t>
-      </w:r>
-      <w:proofErr w:type="spellEnd"/>
-      <w:r>
-        <w:rPr>
-          <w:lang w:val="en-GB"/>
-        </w:rPr>
-        <w:t xml:space="preserve"> </w:t>
+        <w:t xml:space="preserve">PPS. It is not too late to rate the Power BI apps on Appsource </w:t>
       </w:r>
       <w:r>
         <w:rPr>
@@ -1168,7 +1259,7 @@
           <w:lang w:val="en-GB"/>
         </w:rPr>
       </w:pPr>
-      <w:hyperlink r:id="rId7" w:history="1">
+      <w:hyperlink r:id="rId10" w:history="1">
         <w:r>
           <w:rPr>
             <w:rStyle w:val="Hyperlink"/>
@@ -1216,7 +1307,7 @@
           <w:lang w:val="en-GB"/>
         </w:rPr>
       </w:pPr>
-      <w:hyperlink r:id="rId8" w:history="1">
+      <w:hyperlink r:id="rId11" w:history="1">
         <w:r>
           <w:rPr>
             <w:rStyle w:val="Hyperlink"/>

</xml_diff>

<commit_message>
New learning path: Data analysis with Kusto Query Language
</commit_message>
<xml_diff>
--- a/samples/AppInsights/News/2023-08-01-Whats new in Dynamics 365 Business Central telemetry - August 2023.docx
+++ b/samples/AppInsights/News/2023-08-01-Whats new in Dynamics 365 Business Central telemetry - August 2023.docx
@@ -481,8 +481,30 @@
         <w:rPr>
           <w:lang w:val="en-GB" w:eastAsia="en-DK"/>
         </w:rPr>
-        <w:t>, added visual on new dimensions sqlExecutes and sqlRowsRead</w:t>
-      </w:r>
+        <w:t xml:space="preserve">, added visual on new dimensions </w:t>
+      </w:r>
+      <w:proofErr w:type="spellStart"/>
+      <w:r>
+        <w:rPr>
+          <w:lang w:val="en-GB" w:eastAsia="en-DK"/>
+        </w:rPr>
+        <w:t>sqlExecutes</w:t>
+      </w:r>
+      <w:proofErr w:type="spellEnd"/>
+      <w:r>
+        <w:rPr>
+          <w:lang w:val="en-GB" w:eastAsia="en-DK"/>
+        </w:rPr>
+        <w:t xml:space="preserve"> and </w:t>
+      </w:r>
+      <w:proofErr w:type="spellStart"/>
+      <w:r>
+        <w:rPr>
+          <w:lang w:val="en-GB" w:eastAsia="en-DK"/>
+        </w:rPr>
+        <w:t>sqlRowsRead</w:t>
+      </w:r>
+      <w:proofErr w:type="spellEnd"/>
       <w:r>
         <w:rPr>
           <w:lang w:val="en-GB" w:eastAsia="en-DK"/>
@@ -789,19 +811,21 @@
         <w:rPr>
           <w:lang w:val="en-GB" w:eastAsia="en-DK"/>
         </w:rPr>
-        <w:t xml:space="preserve">We added </w:t>
-      </w:r>
-      <w:r>
-        <w:rPr>
-          <w:lang w:val="en-GB" w:eastAsia="en-DK"/>
-        </w:rPr>
-        <w:t xml:space="preserve">KQL samples </w:t>
-      </w:r>
-      <w:r>
-        <w:rPr>
-          <w:lang w:val="en-GB" w:eastAsia="en-DK"/>
-        </w:rPr>
-        <w:t xml:space="preserve">to Azure function telemetry article </w:t>
+        <w:t xml:space="preserve">We added KQL samples to Azure function telemetry </w:t>
+      </w:r>
+      <w:proofErr w:type="gramStart"/>
+      <w:r>
+        <w:rPr>
+          <w:lang w:val="en-GB" w:eastAsia="en-DK"/>
+        </w:rPr>
+        <w:t>article</w:t>
+      </w:r>
+      <w:proofErr w:type="gramEnd"/>
+      <w:r>
+        <w:rPr>
+          <w:lang w:val="en-GB" w:eastAsia="en-DK"/>
+        </w:rPr>
+        <w:t xml:space="preserve"> </w:t>
       </w:r>
     </w:p>
     <w:p>
@@ -881,6 +905,310 @@
           <w:bCs/>
           <w:lang w:val="en-US"/>
         </w:rPr>
+        <w:t xml:space="preserve">New learning path: Data analysis with Kusto Query Language </w:t>
+      </w:r>
+    </w:p>
+    <w:p>
+      <w:pPr>
+        <w:rPr>
+          <w:lang w:val="en-US"/>
+        </w:rPr>
+      </w:pPr>
+      <w:r>
+        <w:rPr>
+          <w:lang w:val="en-US"/>
+        </w:rPr>
+        <w:t xml:space="preserve">The team behind KQL have created a new </w:t>
+      </w:r>
+      <w:r>
+        <w:rPr>
+          <w:lang w:val="en-US"/>
+        </w:rPr>
+        <w:t>learning path</w:t>
+      </w:r>
+      <w:r>
+        <w:rPr>
+          <w:lang w:val="en-US"/>
+        </w:rPr>
+        <w:t xml:space="preserve"> where </w:t>
+      </w:r>
+      <w:r>
+        <w:rPr>
+          <w:lang w:val="en-US"/>
+        </w:rPr>
+        <w:t xml:space="preserve">students </w:t>
+      </w:r>
+      <w:r>
+        <w:rPr>
+          <w:lang w:val="en-US"/>
+        </w:rPr>
+        <w:t xml:space="preserve">can </w:t>
+      </w:r>
+      <w:r>
+        <w:rPr>
+          <w:lang w:val="en-US"/>
+        </w:rPr>
+        <w:t>learn how to analyze data in various environments using the Kusto Query Language.</w:t>
+      </w:r>
+    </w:p>
+    <w:p>
+      <w:pPr>
+        <w:rPr>
+          <w:lang w:val="en-US"/>
+        </w:rPr>
+      </w:pPr>
+      <w:r>
+        <w:rPr>
+          <w:lang w:val="en-US"/>
+        </w:rPr>
+        <w:t>Modules in this learning path</w:t>
+      </w:r>
+    </w:p>
+    <w:p>
+      <w:pPr>
+        <w:rPr>
+          <w:lang w:val="en-US"/>
+        </w:rPr>
+      </w:pPr>
+      <w:r>
+        <w:rPr>
+          <w:lang w:val="en-US"/>
+        </w:rPr>
+        <w:t xml:space="preserve">* </w:t>
+      </w:r>
+      <w:r>
+        <w:rPr>
+          <w:lang w:val="en-US"/>
+        </w:rPr>
+        <w:t>Explore the fundamentals of data analysis using Kusto Query Language (KQL)</w:t>
+      </w:r>
+      <w:r>
+        <w:rPr>
+          <w:lang w:val="en-US"/>
+        </w:rPr>
+        <w:t xml:space="preserve"> - l</w:t>
+      </w:r>
+      <w:r>
+        <w:rPr>
+          <w:lang w:val="en-US"/>
+        </w:rPr>
+        <w:t>earn about the basics of Kusto Query Language (KQL), and the various Microsoft products that use it.</w:t>
+      </w:r>
+    </w:p>
+    <w:p>
+      <w:pPr>
+        <w:rPr>
+          <w:lang w:val="en-US"/>
+        </w:rPr>
+      </w:pPr>
+      <w:r>
+        <w:rPr>
+          <w:lang w:val="en-US"/>
+        </w:rPr>
+        <w:lastRenderedPageBreak/>
+        <w:t xml:space="preserve">* </w:t>
+      </w:r>
+      <w:r>
+        <w:rPr>
+          <w:lang w:val="en-US"/>
+        </w:rPr>
+        <w:t>Write your first query with Kusto Query Language</w:t>
+      </w:r>
+      <w:r>
+        <w:rPr>
+          <w:lang w:val="en-US"/>
+        </w:rPr>
+        <w:t xml:space="preserve"> - g</w:t>
+      </w:r>
+      <w:r>
+        <w:rPr>
+          <w:lang w:val="en-US"/>
+        </w:rPr>
+        <w:t xml:space="preserve">et started by writing simple queries in Kusto Query Language (KQL) to explore and gain insights from your data. Learn how to use the operators take, project, </w:t>
+      </w:r>
+      <w:proofErr w:type="gramStart"/>
+      <w:r>
+        <w:rPr>
+          <w:lang w:val="en-US"/>
+        </w:rPr>
+        <w:t>where,</w:t>
+      </w:r>
+      <w:proofErr w:type="gramEnd"/>
+      <w:r>
+        <w:rPr>
+          <w:lang w:val="en-US"/>
+        </w:rPr>
+        <w:t xml:space="preserve"> count, sort, and others.</w:t>
+      </w:r>
+    </w:p>
+    <w:p>
+      <w:pPr>
+        <w:rPr>
+          <w:lang w:val="en-US"/>
+        </w:rPr>
+      </w:pPr>
+      <w:r>
+        <w:rPr>
+          <w:lang w:val="en-US"/>
+        </w:rPr>
+        <w:t xml:space="preserve">* </w:t>
+      </w:r>
+      <w:r>
+        <w:rPr>
+          <w:lang w:val="en-US"/>
+        </w:rPr>
+        <w:t>Gain insights from your data by using Kusto Query Language</w:t>
+      </w:r>
+      <w:r>
+        <w:rPr>
+          <w:lang w:val="en-US"/>
+        </w:rPr>
+        <w:t xml:space="preserve"> - w</w:t>
+      </w:r>
+      <w:r>
+        <w:rPr>
+          <w:lang w:val="en-US"/>
+        </w:rPr>
+        <w:t xml:space="preserve">rite advanced queries in Kusto Query Language to help you gain insights from your data. Use the aggregation functions count, </w:t>
+      </w:r>
+      <w:proofErr w:type="spellStart"/>
+      <w:r>
+        <w:rPr>
+          <w:lang w:val="en-US"/>
+        </w:rPr>
+        <w:t>dcount</w:t>
+      </w:r>
+      <w:proofErr w:type="spellEnd"/>
+      <w:r>
+        <w:rPr>
+          <w:lang w:val="en-US"/>
+        </w:rPr>
+        <w:t xml:space="preserve">, </w:t>
+      </w:r>
+      <w:proofErr w:type="spellStart"/>
+      <w:r>
+        <w:rPr>
+          <w:lang w:val="en-US"/>
+        </w:rPr>
+        <w:t>countif</w:t>
+      </w:r>
+      <w:proofErr w:type="spellEnd"/>
+      <w:r>
+        <w:rPr>
+          <w:lang w:val="en-US"/>
+        </w:rPr>
+        <w:t>, sum, min, max, avg, percentiles, and others.</w:t>
+      </w:r>
+      <w:r>
+        <w:rPr>
+          <w:lang w:val="en-US"/>
+        </w:rPr>
+        <w:br/>
+        <w:t xml:space="preserve">* </w:t>
+      </w:r>
+      <w:r>
+        <w:rPr>
+          <w:lang w:val="en-US"/>
+        </w:rPr>
+        <w:t>Write multi-table queries by using Kusto Query Language</w:t>
+      </w:r>
+      <w:r>
+        <w:rPr>
+          <w:lang w:val="en-US"/>
+        </w:rPr>
+        <w:t xml:space="preserve"> - w</w:t>
+      </w:r>
+      <w:r>
+        <w:rPr>
+          <w:lang w:val="en-US"/>
+        </w:rPr>
+        <w:t xml:space="preserve">rite advanced queries in Kusto Query Language to gain deeper insights by combining data from several tables. Learn how to use the table-level operators lookup, join, union, and materialize, and the new aggregation functions </w:t>
+      </w:r>
+      <w:proofErr w:type="spellStart"/>
+      <w:r>
+        <w:rPr>
+          <w:lang w:val="en-US"/>
+        </w:rPr>
+        <w:t>arg_min</w:t>
+      </w:r>
+      <w:proofErr w:type="spellEnd"/>
+      <w:r>
+        <w:rPr>
+          <w:lang w:val="en-US"/>
+        </w:rPr>
+        <w:t xml:space="preserve"> and </w:t>
+      </w:r>
+      <w:proofErr w:type="spellStart"/>
+      <w:r>
+        <w:rPr>
+          <w:lang w:val="en-US"/>
+        </w:rPr>
+        <w:t>arg_max</w:t>
+      </w:r>
+      <w:proofErr w:type="spellEnd"/>
+      <w:r>
+        <w:rPr>
+          <w:lang w:val="en-US"/>
+        </w:rPr>
+        <w:t>. You'll also communicate these results visually in charts.</w:t>
+      </w:r>
+    </w:p>
+    <w:p>
+      <w:pPr>
+        <w:rPr>
+          <w:lang w:val="en-US"/>
+        </w:rPr>
+      </w:pPr>
+      <w:r>
+        <w:rPr>
+          <w:lang w:val="en-US"/>
+        </w:rPr>
+        <w:t xml:space="preserve">Check it out yourself here: </w:t>
+      </w:r>
+      <w:hyperlink r:id="rId6" w:history="1">
+        <w:r>
+          <w:rPr>
+            <w:rStyle w:val="Hyperlink"/>
+            <w:lang w:val="en-US"/>
+          </w:rPr>
+          <w:t>https://learn.microsoft.com/en-us/training/paths/kusto-query-language/</w:t>
+        </w:r>
+      </w:hyperlink>
+      <w:r>
+        <w:rPr>
+          <w:lang w:val="en-US"/>
+        </w:rPr>
+        <w:t xml:space="preserve"> </w:t>
+      </w:r>
+    </w:p>
+    <w:p>
+      <w:pPr>
+        <w:rPr>
+          <w:lang w:val="en-US"/>
+        </w:rPr>
+      </w:pPr>
+    </w:p>
+    <w:p>
+      <w:pPr>
+        <w:rPr>
+          <w:lang w:val="en-US"/>
+        </w:rPr>
+      </w:pPr>
+    </w:p>
+    <w:p>
+      <w:pPr>
+        <w:rPr>
+          <w:b/>
+          <w:bCs/>
+          <w:lang w:val="en-US"/>
+        </w:rPr>
+      </w:pPr>
+      <w:r>
+        <w:rPr>
+          <w:b/>
+          <w:bCs/>
+          <w:lang w:val="en-US"/>
+        </w:rPr>
         <w:t>Parsing URIs with KQL</w:t>
       </w:r>
     </w:p>
@@ -900,9 +1228,23 @@
         <w:rPr>
           <w:lang w:val="en-US"/>
         </w:rPr>
-        <w:t xml:space="preserve">parse an URL string into its components, then check out the built-in function parse_url. For more information, see </w:t>
-      </w:r>
-      <w:hyperlink r:id="rId6" w:history="1">
+        <w:t xml:space="preserve">parse an URL string into its components, then check out the built-in function </w:t>
+      </w:r>
+      <w:proofErr w:type="spellStart"/>
+      <w:r>
+        <w:rPr>
+          <w:lang w:val="en-US"/>
+        </w:rPr>
+        <w:t>parse_url</w:t>
+      </w:r>
+      <w:proofErr w:type="spellEnd"/>
+      <w:r>
+        <w:rPr>
+          <w:lang w:val="en-US"/>
+        </w:rPr>
+        <w:t xml:space="preserve">. For more information, see </w:t>
+      </w:r>
+      <w:hyperlink r:id="rId7" w:history="1">
         <w:r>
           <w:rPr>
             <w:rStyle w:val="Hyperlink"/>
@@ -928,16 +1270,30 @@
         <w:rPr>
           <w:lang w:val="en-US"/>
         </w:rPr>
-        <w:t>The sample KQL code for outgoing web service calls has been updated with an application of this function. See the example below:</w:t>
-      </w:r>
-    </w:p>
-    <w:p>
-      <w:pPr>
-        <w:rPr>
-          <w:lang w:val="en-US"/>
-        </w:rPr>
-      </w:pPr>
-      <w:hyperlink r:id="rId7" w:history="1">
+        <w:t xml:space="preserve">The sample KQL code for outgoing web service calls has been updated with an application </w:t>
+      </w:r>
+      <w:proofErr w:type="gramStart"/>
+      <w:r>
+        <w:rPr>
+          <w:lang w:val="en-US"/>
+        </w:rPr>
+        <w:t>of</w:t>
+      </w:r>
+      <w:proofErr w:type="gramEnd"/>
+      <w:r>
+        <w:rPr>
+          <w:lang w:val="en-US"/>
+        </w:rPr>
+        <w:t xml:space="preserve"> this function. See the example below:</w:t>
+      </w:r>
+    </w:p>
+    <w:p>
+      <w:pPr>
+        <w:rPr>
+          <w:lang w:val="en-US"/>
+        </w:rPr>
+      </w:pPr>
+      <w:hyperlink r:id="rId8" w:history="1">
         <w:r>
           <w:rPr>
             <w:rStyle w:val="Hyperlink"/>
@@ -1024,7 +1380,21 @@
         <w:rPr>
           <w:lang w:val="en-GB" w:eastAsia="en-DK"/>
         </w:rPr>
-        <w:t>Did you know that the BCTech repo has pages with links to blog posts and videos on telemetry?</w:t>
+        <w:t xml:space="preserve">Did you know that the </w:t>
+      </w:r>
+      <w:proofErr w:type="spellStart"/>
+      <w:r>
+        <w:rPr>
+          <w:lang w:val="en-GB" w:eastAsia="en-DK"/>
+        </w:rPr>
+        <w:t>BCTech</w:t>
+      </w:r>
+      <w:proofErr w:type="spellEnd"/>
+      <w:r>
+        <w:rPr>
+          <w:lang w:val="en-GB" w:eastAsia="en-DK"/>
+        </w:rPr>
+        <w:t xml:space="preserve"> repo has pages with links to blog posts and videos on telemetry?</w:t>
       </w:r>
     </w:p>
     <w:p>
@@ -1039,7 +1409,7 @@
         </w:rPr>
         <w:t xml:space="preserve">Blogs: </w:t>
       </w:r>
-      <w:hyperlink r:id="rId8" w:history="1">
+      <w:hyperlink r:id="rId9" w:history="1">
         <w:r>
           <w:rPr>
             <w:rStyle w:val="Hyperlink"/>
@@ -1067,7 +1437,7 @@
         </w:rPr>
         <w:t xml:space="preserve">Videos: </w:t>
       </w:r>
-      <w:hyperlink r:id="rId9" w:history="1">
+      <w:hyperlink r:id="rId10" w:history="1">
         <w:r>
           <w:rPr>
             <w:rStyle w:val="Hyperlink"/>
@@ -1131,6 +1501,7 @@
         </w:rPr>
         <w:t>J</w:t>
       </w:r>
+      <w:proofErr w:type="spellStart"/>
       <w:r>
         <w:rPr>
           <w:lang w:val="en-GB"/>
@@ -1143,6 +1514,7 @@
         </w:rPr>
         <w:t>ly</w:t>
       </w:r>
+      <w:proofErr w:type="spellEnd"/>
       <w:r>
         <w:t xml:space="preserve"> newsletter. If you made it all the way down here, then you are truly a Telemetry Hero. </w:t>
       </w:r>
@@ -1169,6 +1541,7 @@
         <w:rPr>
           <w:lang w:val="en-GB"/>
         </w:rPr>
+        <w:lastRenderedPageBreak/>
         <w:t xml:space="preserve">PS. Would love to hear your </w:t>
       </w:r>
       <w:r>
@@ -1218,7 +1591,21 @@
         <w:rPr>
           <w:lang w:val="en-GB"/>
         </w:rPr>
-        <w:t xml:space="preserve">PPS. It is not too late to rate the Power BI apps on Appsource </w:t>
+        <w:t xml:space="preserve">PPS. It is not too late to rate the Power BI apps on </w:t>
+      </w:r>
+      <w:proofErr w:type="spellStart"/>
+      <w:r>
+        <w:rPr>
+          <w:lang w:val="en-GB"/>
+        </w:rPr>
+        <w:t>Appsource</w:t>
+      </w:r>
+      <w:proofErr w:type="spellEnd"/>
+      <w:r>
+        <w:rPr>
+          <w:lang w:val="en-GB"/>
+        </w:rPr>
+        <w:t xml:space="preserve"> </w:t>
       </w:r>
       <w:r>
         <w:rPr>
@@ -1259,7 +1646,7 @@
           <w:lang w:val="en-GB"/>
         </w:rPr>
       </w:pPr>
-      <w:hyperlink r:id="rId10" w:history="1">
+      <w:hyperlink r:id="rId11" w:history="1">
         <w:r>
           <w:rPr>
             <w:rStyle w:val="Hyperlink"/>
@@ -1285,19 +1672,33 @@
         <w:rPr>
           <w:lang w:val="en-GB"/>
         </w:rPr>
-        <w:t>(for environment telemetry)</w:t>
-      </w:r>
-    </w:p>
-    <w:p>
-      <w:pPr>
+        <w:t>(</w:t>
+      </w:r>
+      <w:proofErr w:type="gramStart"/>
+      <w:r>
         <w:rPr>
           <w:lang w:val="en-GB"/>
         </w:rPr>
-      </w:pPr>
+        <w:t>for</w:t>
+      </w:r>
+      <w:proofErr w:type="gramEnd"/>
       <w:r>
         <w:rPr>
           <w:lang w:val="en-GB"/>
         </w:rPr>
+        <w:t xml:space="preserve"> environment telemetry)</w:t>
+      </w:r>
+    </w:p>
+    <w:p>
+      <w:pPr>
+        <w:rPr>
+          <w:lang w:val="en-GB"/>
+        </w:rPr>
+      </w:pPr>
+      <w:r>
+        <w:rPr>
+          <w:lang w:val="en-GB"/>
+        </w:rPr>
         <w:t xml:space="preserve">or </w:t>
       </w:r>
     </w:p>
@@ -1307,7 +1708,7 @@
           <w:lang w:val="en-GB"/>
         </w:rPr>
       </w:pPr>
-      <w:hyperlink r:id="rId11" w:history="1">
+      <w:hyperlink r:id="rId12" w:history="1">
         <w:r>
           <w:rPr>
             <w:rStyle w:val="Hyperlink"/>
@@ -1334,7 +1735,21 @@
         <w:rPr>
           <w:lang w:val="en-GB"/>
         </w:rPr>
-        <w:t>(for app telemetry)</w:t>
+        <w:t>(</w:t>
+      </w:r>
+      <w:proofErr w:type="gramStart"/>
+      <w:r>
+        <w:rPr>
+          <w:lang w:val="en-GB"/>
+        </w:rPr>
+        <w:t>for</w:t>
+      </w:r>
+      <w:proofErr w:type="gramEnd"/>
+      <w:r>
+        <w:rPr>
+          <w:lang w:val="en-GB"/>
+        </w:rPr>
+        <w:t xml:space="preserve"> app telemetry)</w:t>
       </w:r>
     </w:p>
     <w:sectPr>

</xml_diff>

<commit_message>
app id in 22.0
</commit_message>
<xml_diff>
--- a/samples/AppInsights/News/2023-08-01-Whats new in Dynamics 365 Business Central telemetry - August 2023.docx
+++ b/samples/AppInsights/News/2023-08-01-Whats new in Dynamics 365 Business Central telemetry - August 2023.docx
@@ -457,19 +457,7 @@
         <w:rPr>
           <w:lang w:val="en-GB" w:eastAsia="en-DK"/>
         </w:rPr>
-        <w:t xml:space="preserve">On all error pages we now show a green banner if there is no data to show. This helps the user to understand that all the visuals are </w:t>
-      </w:r>
-      <w:r>
-        <w:rPr>
-          <w:lang w:val="en-GB" w:eastAsia="en-DK"/>
-        </w:rPr>
-        <w:t>empty</w:t>
-      </w:r>
-      <w:r>
-        <w:rPr>
-          <w:lang w:val="en-GB" w:eastAsia="en-DK"/>
-        </w:rPr>
-        <w:t xml:space="preserve"> for a reason and not due to an error in the report.</w:t>
+        <w:t>On all error pages we now show a green banner if there is no data to show. This helps the user to understand that all the visuals are empty for a reason and not due to an error in the report.</w:t>
       </w:r>
     </w:p>
     <w:p>
@@ -728,34 +716,6 @@
         </w:rPr>
       </w:pPr>
       <w:bookmarkStart w:id="0" w:name="_Hlk127604065"/>
-      <w:r>
-        <w:rPr>
-          <w:highlight w:val="yellow"/>
-          <w:lang w:val="en-GB" w:eastAsia="en-DK"/>
-        </w:rPr>
-        <w:t>TODO</w:t>
-      </w:r>
-      <w:r>
-        <w:rPr>
-          <w:lang w:val="en-GB" w:eastAsia="en-DK"/>
-        </w:rPr>
-        <w:t xml:space="preserve"> </w:t>
-      </w:r>
-    </w:p>
-    <w:p>
-      <w:pPr>
-        <w:rPr>
-          <w:lang w:val="en-GB" w:eastAsia="en-DK"/>
-        </w:rPr>
-      </w:pPr>
-    </w:p>
-    <w:bookmarkEnd w:id="0"/>
-    <w:p>
-      <w:pPr>
-        <w:rPr>
-          <w:lang w:val="en-GB" w:eastAsia="en-DK"/>
-        </w:rPr>
-      </w:pPr>
     </w:p>
     <w:p>
       <w:pPr>
@@ -771,97 +731,308 @@
           <w:bCs/>
           <w:lang w:val="en-GB" w:eastAsia="en-DK"/>
         </w:rPr>
-        <w:t>Coming soon/in the works (no ETA given)</w:t>
-      </w:r>
-    </w:p>
-    <w:p>
-      <w:pPr>
-        <w:rPr>
-          <w:lang w:val="en-GB" w:eastAsia="en-DK"/>
-        </w:rPr>
-      </w:pPr>
-      <w:r>
-        <w:rPr>
-          <w:lang w:val="en-GB" w:eastAsia="en-DK"/>
-        </w:rPr>
-        <w:t>New email error telemetry (22.3)</w:t>
-      </w:r>
-    </w:p>
-    <w:p>
-      <w:pPr>
-        <w:rPr>
-          <w:lang w:val="en-GB" w:eastAsia="en-DK"/>
-        </w:rPr>
-      </w:pPr>
-      <w:r>
-        <w:rPr>
-          <w:lang w:val="en-GB" w:eastAsia="en-DK"/>
-        </w:rPr>
-        <w:t xml:space="preserve">Onboarding telemetry (22.3): format data of date dimensions </w:t>
-      </w:r>
-    </w:p>
-    <w:p>
-      <w:pPr>
-        <w:rPr>
-          <w:lang w:val="en-GB" w:eastAsia="en-DK"/>
-        </w:rPr>
-      </w:pPr>
-      <w:r>
-        <w:rPr>
-          <w:lang w:val="en-GB" w:eastAsia="en-DK"/>
-        </w:rPr>
-        <w:t>Information on files blocked from upload due to malware scanning (only in the online version).</w:t>
-      </w:r>
-    </w:p>
-    <w:p>
-      <w:pPr>
-        <w:rPr>
-          <w:lang w:val="en-GB" w:eastAsia="en-DK"/>
-        </w:rPr>
-      </w:pPr>
-      <w:r>
-        <w:rPr>
-          <w:lang w:val="en-GB" w:eastAsia="en-DK"/>
-        </w:rPr>
-        <w:t>PTE validation signal (PTEs that block updates to next major)</w:t>
-      </w:r>
-    </w:p>
-    <w:p>
-      <w:pPr>
-        <w:rPr>
-          <w:lang w:val="en-GB" w:eastAsia="en-DK"/>
-        </w:rPr>
-      </w:pPr>
-    </w:p>
-    <w:p/>
-    <w:p>
-      <w:pPr>
-        <w:pStyle w:val="Heading1"/>
-        <w:rPr>
-          <w:lang w:val="en-GB" w:eastAsia="en-DK"/>
-        </w:rPr>
-      </w:pPr>
-      <w:r>
-        <w:rPr>
-          <w:lang w:val="en-GB" w:eastAsia="en-DK"/>
-        </w:rPr>
-        <w:t>Documentation updates</w:t>
-      </w:r>
-    </w:p>
-    <w:p>
-      <w:pPr>
+        <w:t xml:space="preserve">New dimension </w:t>
+      </w:r>
+      <w:proofErr w:type="spellStart"/>
+      <w:r>
         <w:rPr>
           <w:b/>
           <w:bCs/>
           <w:lang w:val="en-GB" w:eastAsia="en-DK"/>
         </w:rPr>
-      </w:pPr>
+        <w:t>alCallerAppId</w:t>
+      </w:r>
+      <w:proofErr w:type="spellEnd"/>
       <w:r>
         <w:rPr>
           <w:b/>
           <w:bCs/>
           <w:lang w:val="en-GB" w:eastAsia="en-DK"/>
         </w:rPr>
+        <w:t xml:space="preserve"> added to Feature Telemetry</w:t>
+      </w:r>
+      <w:r>
+        <w:rPr>
+          <w:b/>
+          <w:bCs/>
+          <w:lang w:val="en-GB" w:eastAsia="en-DK"/>
+        </w:rPr>
+        <w:t xml:space="preserve"> in 22.0</w:t>
+      </w:r>
+    </w:p>
+    <w:p>
+      <w:pPr>
+        <w:rPr>
+          <w:b/>
+          <w:lang w:val="en-GB" w:eastAsia="en-DK"/>
+        </w:rPr>
+      </w:pPr>
+      <w:r>
+        <w:rPr>
+          <w:lang w:val="en-GB" w:eastAsia="en-DK"/>
+        </w:rPr>
+        <w:t xml:space="preserve">The final piece to the puzzle (on which app is emitting telemetry using the feature telemetry system module) has been added: the </w:t>
+      </w:r>
+      <w:proofErr w:type="spellStart"/>
+      <w:r>
+        <w:rPr>
+          <w:lang w:val="en-GB" w:eastAsia="en-DK"/>
+        </w:rPr>
+        <w:t>alCallerAppId</w:t>
+      </w:r>
+      <w:proofErr w:type="spellEnd"/>
+      <w:r>
+        <w:rPr>
+          <w:lang w:val="en-GB" w:eastAsia="en-DK"/>
+        </w:rPr>
+        <w:t xml:space="preserve">. Using this (together with the other </w:t>
+      </w:r>
+      <w:proofErr w:type="spellStart"/>
+      <w:r>
+        <w:rPr>
+          <w:lang w:val="en-GB" w:eastAsia="en-DK"/>
+        </w:rPr>
+        <w:t>alCaller</w:t>
+      </w:r>
+      <w:proofErr w:type="spellEnd"/>
+      <w:r>
+        <w:rPr>
+          <w:lang w:val="en-GB" w:eastAsia="en-DK"/>
+        </w:rPr>
+        <w:t>* dimensions, it is now possible to fully identity the emitting app.</w:t>
+      </w:r>
+    </w:p>
+    <w:p>
+      <w:pPr>
+        <w:rPr>
+          <w:lang w:val="en-GB" w:eastAsia="en-DK"/>
+        </w:rPr>
+      </w:pPr>
+    </w:p>
+    <w:p>
+      <w:pPr>
+        <w:rPr>
+          <w:lang w:val="en-GB" w:eastAsia="en-DK"/>
+        </w:rPr>
+      </w:pPr>
+      <w:r>
+        <w:rPr>
+          <w:lang w:val="en-GB" w:eastAsia="en-DK"/>
+        </w:rPr>
+        <w:t xml:space="preserve">Documentation </w:t>
+      </w:r>
+      <w:r>
+        <w:rPr>
+          <w:lang w:val="en-GB" w:eastAsia="en-DK"/>
+        </w:rPr>
+        <w:t>ha</w:t>
+      </w:r>
+      <w:r>
+        <w:rPr>
+          <w:lang w:val="en-GB" w:eastAsia="en-DK"/>
+        </w:rPr>
+        <w:t>s</w:t>
+      </w:r>
+      <w:r>
+        <w:rPr>
+          <w:lang w:val="en-GB" w:eastAsia="en-DK"/>
+        </w:rPr>
+        <w:t xml:space="preserve"> been updated, </w:t>
+      </w:r>
+      <w:proofErr w:type="gramStart"/>
+      <w:r>
+        <w:rPr>
+          <w:lang w:val="en-GB" w:eastAsia="en-DK"/>
+        </w:rPr>
+        <w:t>see</w:t>
+      </w:r>
+      <w:proofErr w:type="gramEnd"/>
+    </w:p>
+    <w:p>
+      <w:pPr>
+        <w:rPr>
+          <w:lang w:val="en-GB" w:eastAsia="en-DK"/>
+        </w:rPr>
+      </w:pPr>
+      <w:hyperlink r:id="rId5" w:history="1">
+        <w:r>
+          <w:rPr>
+            <w:rStyle w:val="Hyperlink"/>
+            <w:lang w:val="en-GB" w:eastAsia="en-DK"/>
+          </w:rPr>
+          <w:t>https://learn.microsoft.com/en-us/dynamics365/business-central/dev-itpro/administration/telemetry-feature-telemetry</w:t>
+        </w:r>
+      </w:hyperlink>
+      <w:r>
+        <w:rPr>
+          <w:lang w:val="en-GB" w:eastAsia="en-DK"/>
+        </w:rPr>
+        <w:t xml:space="preserve"> </w:t>
+      </w:r>
+    </w:p>
+    <w:p>
+      <w:pPr>
+        <w:rPr>
+          <w:lang w:val="en-GB" w:eastAsia="en-DK"/>
+        </w:rPr>
+      </w:pPr>
+    </w:p>
+    <w:p>
+      <w:pPr>
+        <w:rPr>
+          <w:lang w:val="en-GB" w:eastAsia="en-DK"/>
+        </w:rPr>
+      </w:pPr>
+      <w:r>
+        <w:rPr>
+          <w:lang w:val="en-GB" w:eastAsia="en-DK"/>
+        </w:rPr>
+        <w:t xml:space="preserve">KQL samples have been updated, </w:t>
+      </w:r>
+      <w:proofErr w:type="gramStart"/>
+      <w:r>
+        <w:rPr>
+          <w:lang w:val="en-GB" w:eastAsia="en-DK"/>
+        </w:rPr>
+        <w:t>see</w:t>
+      </w:r>
+      <w:proofErr w:type="gramEnd"/>
+    </w:p>
+    <w:p>
+      <w:pPr>
+        <w:rPr>
+          <w:lang w:val="en-GB" w:eastAsia="en-DK"/>
+        </w:rPr>
+      </w:pPr>
+      <w:hyperlink r:id="rId6" w:history="1">
+        <w:r>
+          <w:rPr>
+            <w:rStyle w:val="Hyperlink"/>
+            <w:lang w:val="en-GB" w:eastAsia="en-DK"/>
+          </w:rPr>
+          <w:t>https://github.com/microsoft/BCTech/blob/master/samples/AppInsights/KQL/Queries/ExampleQueriesForEachArea/FeatureTelemetry.kql</w:t>
+        </w:r>
+      </w:hyperlink>
+      <w:r>
+        <w:rPr>
+          <w:lang w:val="en-GB" w:eastAsia="en-DK"/>
+        </w:rPr>
+        <w:t xml:space="preserve"> </w:t>
+      </w:r>
+    </w:p>
+    <w:bookmarkEnd w:id="0"/>
+    <w:p>
+      <w:pPr>
+        <w:rPr>
+          <w:lang w:val="en-GB" w:eastAsia="en-DK"/>
+        </w:rPr>
+      </w:pPr>
+    </w:p>
+    <w:p>
+      <w:pPr>
+        <w:rPr>
+          <w:b/>
+          <w:bCs/>
+          <w:lang w:val="en-GB" w:eastAsia="en-DK"/>
+        </w:rPr>
+      </w:pPr>
+      <w:r>
+        <w:rPr>
+          <w:b/>
+          <w:bCs/>
+          <w:lang w:val="en-GB" w:eastAsia="en-DK"/>
+        </w:rPr>
+        <w:t>Coming soon/in the works (no ETA given)</w:t>
+      </w:r>
+    </w:p>
+    <w:p>
+      <w:pPr>
+        <w:rPr>
+          <w:lang w:val="en-GB" w:eastAsia="en-DK"/>
+        </w:rPr>
+      </w:pPr>
+      <w:r>
+        <w:rPr>
+          <w:lang w:val="en-GB" w:eastAsia="en-DK"/>
+        </w:rPr>
+        <w:t>New email error telemetry (22.3)</w:t>
+      </w:r>
+    </w:p>
+    <w:p>
+      <w:pPr>
+        <w:rPr>
+          <w:lang w:val="en-GB" w:eastAsia="en-DK"/>
+        </w:rPr>
+      </w:pPr>
+      <w:r>
+        <w:rPr>
+          <w:lang w:val="en-GB" w:eastAsia="en-DK"/>
+        </w:rPr>
+        <w:t xml:space="preserve">Onboarding telemetry (22.3): format data of date dimensions </w:t>
+      </w:r>
+    </w:p>
+    <w:p>
+      <w:pPr>
+        <w:rPr>
+          <w:lang w:val="en-GB" w:eastAsia="en-DK"/>
+        </w:rPr>
+      </w:pPr>
+      <w:r>
+        <w:rPr>
+          <w:lang w:val="en-GB" w:eastAsia="en-DK"/>
+        </w:rPr>
+        <w:t>Information on files blocked from upload due to malware scanning (only in the online version).</w:t>
+      </w:r>
+    </w:p>
+    <w:p>
+      <w:pPr>
+        <w:rPr>
+          <w:lang w:val="en-GB" w:eastAsia="en-DK"/>
+        </w:rPr>
+      </w:pPr>
+      <w:r>
+        <w:rPr>
+          <w:lang w:val="en-GB" w:eastAsia="en-DK"/>
+        </w:rPr>
+        <w:t>PTE validation signal (PTEs that block updates to next major)</w:t>
+      </w:r>
+    </w:p>
+    <w:p>
+      <w:pPr>
+        <w:rPr>
+          <w:lang w:val="en-GB" w:eastAsia="en-DK"/>
+        </w:rPr>
+      </w:pPr>
+    </w:p>
+    <w:p/>
+    <w:p>
+      <w:pPr>
+        <w:pStyle w:val="Heading1"/>
+        <w:rPr>
+          <w:lang w:val="en-GB" w:eastAsia="en-DK"/>
+        </w:rPr>
+      </w:pPr>
+      <w:r>
+        <w:rPr>
+          <w:lang w:val="en-GB" w:eastAsia="en-DK"/>
+        </w:rPr>
+        <w:t>Documentation updates</w:t>
+      </w:r>
+    </w:p>
+    <w:p>
+      <w:pPr>
+        <w:rPr>
+          <w:b/>
+          <w:bCs/>
+          <w:lang w:val="en-GB" w:eastAsia="en-DK"/>
+        </w:rPr>
+      </w:pPr>
+      <w:r>
+        <w:rPr>
+          <w:b/>
+          <w:bCs/>
+          <w:lang w:val="en-GB" w:eastAsia="en-DK"/>
+        </w:rPr>
         <w:t>Azure function telemetry</w:t>
       </w:r>
     </w:p>
@@ -875,6 +1046,7 @@
         <w:rPr>
           <w:lang w:val="en-GB" w:eastAsia="en-DK"/>
         </w:rPr>
+        <w:lastRenderedPageBreak/>
         <w:t xml:space="preserve">We added KQL samples to Azure function telemetry </w:t>
       </w:r>
       <w:proofErr w:type="gramStart"/>
@@ -898,7 +1070,7 @@
           <w:lang w:val="en-GB" w:eastAsia="en-DK"/>
         </w:rPr>
       </w:pPr>
-      <w:hyperlink r:id="rId5" w:history="1">
+      <w:hyperlink r:id="rId7" w:history="1">
         <w:r>
           <w:rPr>
             <w:rStyle w:val="Hyperlink"/>
@@ -1025,7 +1197,6 @@
         <w:rPr>
           <w:lang w:val="en-US"/>
         </w:rPr>
-        <w:lastRenderedPageBreak/>
         <w:t>Modules in this learning path</w:t>
       </w:r>
     </w:p>
@@ -1229,7 +1400,7 @@
         </w:rPr>
         <w:t xml:space="preserve">Check it out yourself here: </w:t>
       </w:r>
-      <w:hyperlink r:id="rId6" w:history="1">
+      <w:hyperlink r:id="rId8" w:history="1">
         <w:r>
           <w:rPr>
             <w:rStyle w:val="Hyperlink"/>
@@ -1308,7 +1479,7 @@
         </w:rPr>
         <w:t xml:space="preserve">. For more information, see </w:t>
       </w:r>
-      <w:hyperlink r:id="rId7" w:history="1">
+      <w:hyperlink r:id="rId9" w:history="1">
         <w:r>
           <w:rPr>
             <w:rStyle w:val="Hyperlink"/>
@@ -1357,7 +1528,7 @@
           <w:lang w:val="en-US"/>
         </w:rPr>
       </w:pPr>
-      <w:hyperlink r:id="rId8" w:history="1">
+      <w:hyperlink r:id="rId10" w:history="1">
         <w:r>
           <w:rPr>
             <w:rStyle w:val="Hyperlink"/>
@@ -1391,6 +1562,7 @@
         <w:rPr>
           <w:lang w:val="en-GB" w:eastAsia="en-DK"/>
         </w:rPr>
+        <w:lastRenderedPageBreak/>
         <w:t>B</w:t>
       </w:r>
       <w:r>
@@ -1473,7 +1645,7 @@
         </w:rPr>
         <w:t xml:space="preserve">Blogs: </w:t>
       </w:r>
-      <w:hyperlink r:id="rId9" w:history="1">
+      <w:hyperlink r:id="rId11" w:history="1">
         <w:r>
           <w:rPr>
             <w:rStyle w:val="Hyperlink"/>
@@ -1501,7 +1673,7 @@
         </w:rPr>
         <w:t xml:space="preserve">Videos: </w:t>
       </w:r>
-      <w:hyperlink r:id="rId10" w:history="1">
+      <w:hyperlink r:id="rId12" w:history="1">
         <w:r>
           <w:rPr>
             <w:rStyle w:val="Hyperlink"/>
@@ -1547,7 +1719,6 @@
           <w:bCs/>
           <w:lang w:val="en-GB"/>
         </w:rPr>
-        <w:lastRenderedPageBreak/>
         <w:t>That’s all folks!</w:t>
       </w:r>
     </w:p>
@@ -1710,7 +1881,7 @@
           <w:lang w:val="en-GB"/>
         </w:rPr>
       </w:pPr>
-      <w:hyperlink r:id="rId11" w:history="1">
+      <w:hyperlink r:id="rId13" w:history="1">
         <w:r>
           <w:rPr>
             <w:rStyle w:val="Hyperlink"/>
@@ -1772,7 +1943,7 @@
           <w:lang w:val="en-GB"/>
         </w:rPr>
       </w:pPr>
-      <w:hyperlink r:id="rId12" w:history="1">
+      <w:hyperlink r:id="rId14" w:history="1">
         <w:r>
           <w:rPr>
             <w:rStyle w:val="Hyperlink"/>

</xml_diff>

<commit_message>
August 2023 newsletter ready
</commit_message>
<xml_diff>
--- a/samples/AppInsights/News/2023-08-01-Whats new in Dynamics 365 Business Central telemetry - August 2023.docx
+++ b/samples/AppInsights/News/2023-08-01-Whats new in Dynamics 365 Business Central telemetry - August 2023.docx
@@ -116,14 +116,27 @@
         <w:rPr>
           <w:lang w:val="en-GB" w:eastAsia="en-DK"/>
         </w:rPr>
-        <w:t xml:space="preserve">. </w:t>
-      </w:r>
-      <w:r>
-        <w:rPr>
-          <w:highlight w:val="yellow"/>
-          <w:lang w:val="en-GB" w:eastAsia="en-DK"/>
-        </w:rPr>
-        <w:t>TODO</w:t>
+        <w:t>.</w:t>
+      </w:r>
+      <w:r>
+        <w:rPr>
+          <w:lang w:val="en-GB" w:eastAsia="en-DK"/>
+        </w:rPr>
+        <w:t xml:space="preserve"> July was a quiet month with a lot of vacation happening for engineers in the product group, so not a lot of action happening. But I still managed to compile bits and pieces of information and tips for you. And I also did a fair update to the Power BI apps considering that </w:t>
+      </w:r>
+      <w:proofErr w:type="gramStart"/>
+      <w:r>
+        <w:rPr>
+          <w:lang w:val="en-GB" w:eastAsia="en-DK"/>
+        </w:rPr>
+        <w:t>I myself</w:t>
+      </w:r>
+      <w:proofErr w:type="gramEnd"/>
+      <w:r>
+        <w:rPr>
+          <w:lang w:val="en-GB" w:eastAsia="en-DK"/>
+        </w:rPr>
+        <w:t xml:space="preserve"> was on vacation most of the month…</w:t>
       </w:r>
     </w:p>
     <w:p>
@@ -398,10 +411,9 @@
       </w:r>
       <w:r>
         <w:rPr>
-          <w:highlight w:val="yellow"/>
-          <w:lang w:val="en-GB" w:eastAsia="en-DK"/>
-        </w:rPr>
-        <w:t>mainly include changes of type “all the little things” (to make the reports easier to use). But some of the new cool types of telemetry we got in the 22.0 release is now also surfacing in the apps.</w:t>
+          <w:lang w:val="en-GB" w:eastAsia="en-DK"/>
+        </w:rPr>
+        <w:t xml:space="preserve">mainly focus on making the troubleshooting of errors easier. </w:t>
       </w:r>
     </w:p>
     <w:p>
@@ -438,6 +450,59 @@
         <w:rPr>
           <w:lang w:val="en-GB" w:eastAsia="en-DK"/>
         </w:rPr>
+        <w:t>Usage report</w:t>
+      </w:r>
+    </w:p>
+    <w:p>
+      <w:pPr>
+        <w:rPr>
+          <w:lang w:val="en-GB" w:eastAsia="en-DK"/>
+        </w:rPr>
+      </w:pPr>
+      <w:r>
+        <w:rPr>
+          <w:lang w:val="en-GB" w:eastAsia="en-DK"/>
+        </w:rPr>
+        <w:t xml:space="preserve">On page 'Feature Usage', data can now be filtered with filters from the </w:t>
+      </w:r>
+      <w:proofErr w:type="spellStart"/>
+      <w:r>
+        <w:rPr>
+          <w:lang w:val="en-GB" w:eastAsia="en-DK"/>
+        </w:rPr>
+        <w:t>AppDim</w:t>
+      </w:r>
+      <w:proofErr w:type="spellEnd"/>
+      <w:r>
+        <w:rPr>
+          <w:lang w:val="en-GB" w:eastAsia="en-DK"/>
+        </w:rPr>
+        <w:t xml:space="preserve"> dimension</w:t>
+      </w:r>
+      <w:r>
+        <w:rPr>
+          <w:lang w:val="en-GB" w:eastAsia="en-DK"/>
+        </w:rPr>
+        <w:t xml:space="preserve">. </w:t>
+      </w:r>
+    </w:p>
+    <w:p>
+      <w:pPr>
+        <w:rPr>
+          <w:lang w:val="en-GB" w:eastAsia="en-DK"/>
+        </w:rPr>
+      </w:pPr>
+    </w:p>
+    <w:p>
+      <w:pPr>
+        <w:rPr>
+          <w:lang w:val="en-GB" w:eastAsia="en-DK"/>
+        </w:rPr>
+      </w:pPr>
+      <w:r>
+        <w:rPr>
+          <w:lang w:val="en-GB" w:eastAsia="en-DK"/>
+        </w:rPr>
         <w:t>Error</w:t>
       </w:r>
       <w:r>
@@ -490,6 +555,124 @@
         <w:rPr>
           <w:lang w:val="en-GB" w:eastAsia="en-DK"/>
         </w:rPr>
+        <w:t xml:space="preserve">On page 'Incoming web service call errors', added filters on HTTP status type and HTTP status error, added new visuals to show call (HTTP) status statistics and details. </w:t>
+      </w:r>
+    </w:p>
+    <w:p>
+      <w:pPr>
+        <w:rPr>
+          <w:lang w:val="en-GB" w:eastAsia="en-DK"/>
+        </w:rPr>
+      </w:pPr>
+    </w:p>
+    <w:p>
+      <w:pPr>
+        <w:rPr>
+          <w:lang w:val="en-GB" w:eastAsia="en-DK"/>
+        </w:rPr>
+      </w:pPr>
+      <w:r>
+        <w:rPr>
+          <w:lang w:val="en-GB" w:eastAsia="en-DK"/>
+        </w:rPr>
+        <w:lastRenderedPageBreak/>
+        <w:t xml:space="preserve">On page 'Outgoing web service call errors', added filters on host and </w:t>
+      </w:r>
+      <w:proofErr w:type="spellStart"/>
+      <w:r>
+        <w:rPr>
+          <w:lang w:val="en-GB" w:eastAsia="en-DK"/>
+        </w:rPr>
+        <w:t>url</w:t>
+      </w:r>
+      <w:proofErr w:type="spellEnd"/>
+      <w:r>
+        <w:rPr>
+          <w:lang w:val="en-GB" w:eastAsia="en-DK"/>
+        </w:rPr>
+        <w:t xml:space="preserve">, now using </w:t>
+      </w:r>
+      <w:proofErr w:type="spellStart"/>
+      <w:r>
+        <w:rPr>
+          <w:lang w:val="en-GB" w:eastAsia="en-DK"/>
+        </w:rPr>
+        <w:t>UrlDimension</w:t>
+      </w:r>
+      <w:proofErr w:type="spellEnd"/>
+      <w:r>
+        <w:rPr>
+          <w:lang w:val="en-GB" w:eastAsia="en-DK"/>
+        </w:rPr>
+        <w:t xml:space="preserve"> (so slightly faster data loading), added new visuals to show call (HTTP) status statistics and details.</w:t>
+      </w:r>
+    </w:p>
+    <w:p>
+      <w:pPr>
+        <w:rPr>
+          <w:lang w:val="en-GB" w:eastAsia="en-DK"/>
+        </w:rPr>
+      </w:pPr>
+    </w:p>
+    <w:p>
+      <w:pPr>
+        <w:rPr>
+          <w:lang w:val="en-GB" w:eastAsia="en-DK"/>
+        </w:rPr>
+      </w:pPr>
+      <w:r>
+        <w:rPr>
+          <w:lang w:val="en-GB" w:eastAsia="en-DK"/>
+        </w:rPr>
+        <w:t xml:space="preserve">On page 'Feature Errors', data can now be filtered with filters from the </w:t>
+      </w:r>
+      <w:proofErr w:type="spellStart"/>
+      <w:r>
+        <w:rPr>
+          <w:lang w:val="en-GB" w:eastAsia="en-DK"/>
+        </w:rPr>
+        <w:t>AppDim</w:t>
+      </w:r>
+      <w:proofErr w:type="spellEnd"/>
+      <w:r>
+        <w:rPr>
+          <w:lang w:val="en-GB" w:eastAsia="en-DK"/>
+        </w:rPr>
+        <w:t xml:space="preserve"> </w:t>
+      </w:r>
+      <w:proofErr w:type="gramStart"/>
+      <w:r>
+        <w:rPr>
+          <w:lang w:val="en-GB" w:eastAsia="en-DK"/>
+        </w:rPr>
+        <w:t>dimension</w:t>
+      </w:r>
+      <w:proofErr w:type="gramEnd"/>
+    </w:p>
+    <w:p>
+      <w:pPr>
+        <w:rPr>
+          <w:lang w:val="en-GB" w:eastAsia="en-DK"/>
+        </w:rPr>
+      </w:pPr>
+    </w:p>
+    <w:p>
+      <w:pPr>
+        <w:rPr>
+          <w:lang w:val="en-GB" w:eastAsia="en-DK"/>
+        </w:rPr>
+      </w:pPr>
+    </w:p>
+    <w:p>
+      <w:pPr>
+        <w:rPr>
+          <w:lang w:val="en-GB" w:eastAsia="en-DK"/>
+        </w:rPr>
+      </w:pPr>
+      <w:r>
+        <w:rPr>
+          <w:lang w:val="en-GB" w:eastAsia="en-DK"/>
+        </w:rPr>
         <w:t>Performance</w:t>
       </w:r>
       <w:r>
@@ -509,65 +692,55 @@
         <w:rPr>
           <w:lang w:val="en-GB" w:eastAsia="en-DK"/>
         </w:rPr>
-        <w:t xml:space="preserve">On page </w:t>
-      </w:r>
-      <w:r>
-        <w:rPr>
-          <w:lang w:val="en-GB" w:eastAsia="en-DK"/>
-        </w:rPr>
-        <w:t>‘</w:t>
-      </w:r>
-      <w:r>
-        <w:rPr>
-          <w:lang w:val="en-GB" w:eastAsia="en-DK"/>
-        </w:rPr>
-        <w:t>Long Running AL</w:t>
-      </w:r>
-      <w:r>
-        <w:rPr>
-          <w:lang w:val="en-GB" w:eastAsia="en-DK"/>
-        </w:rPr>
-        <w:t>’</w:t>
-      </w:r>
-      <w:r>
-        <w:rPr>
-          <w:lang w:val="en-GB" w:eastAsia="en-DK"/>
-        </w:rPr>
-        <w:t xml:space="preserve">, added visual on new dimensions </w:t>
+        <w:t xml:space="preserve">On page 'Outgoing web service call performance', added filters on host and </w:t>
       </w:r>
       <w:proofErr w:type="spellStart"/>
       <w:r>
         <w:rPr>
           <w:lang w:val="en-GB" w:eastAsia="en-DK"/>
         </w:rPr>
-        <w:t>sqlExecutes</w:t>
+        <w:t>url</w:t>
       </w:r>
       <w:proofErr w:type="spellEnd"/>
       <w:r>
         <w:rPr>
           <w:lang w:val="en-GB" w:eastAsia="en-DK"/>
         </w:rPr>
-        <w:t xml:space="preserve"> and </w:t>
+        <w:t xml:space="preserve">, now using </w:t>
       </w:r>
       <w:proofErr w:type="spellStart"/>
       <w:r>
         <w:rPr>
           <w:lang w:val="en-GB" w:eastAsia="en-DK"/>
         </w:rPr>
-        <w:t>sqlRowsRead</w:t>
+        <w:t>UrlDimension</w:t>
       </w:r>
       <w:proofErr w:type="spellEnd"/>
       <w:r>
         <w:rPr>
           <w:lang w:val="en-GB" w:eastAsia="en-DK"/>
         </w:rPr>
-        <w:t xml:space="preserve">. These </w:t>
-      </w:r>
-      <w:r>
-        <w:rPr>
-          <w:lang w:val="en-GB" w:eastAsia="en-DK"/>
-        </w:rPr>
-        <w:t>SQL statistics can help you determine if a long running AL method is not only spending a lot of time running AL, but as well is also doing work on the database. Note that the time captured in this event does not include time spend in SQL.</w:t>
+        <w:t xml:space="preserve"> (so slightly faster data loading), added new visuals to show call (HTTP) status statistics and details. </w:t>
+      </w:r>
+    </w:p>
+    <w:p>
+      <w:pPr>
+        <w:rPr>
+          <w:lang w:val="en-GB" w:eastAsia="en-DK"/>
+        </w:rPr>
+      </w:pPr>
+    </w:p>
+    <w:p>
+      <w:pPr>
+        <w:rPr>
+          <w:lang w:val="en-GB" w:eastAsia="en-DK"/>
+        </w:rPr>
+      </w:pPr>
+      <w:r>
+        <w:rPr>
+          <w:lang w:val="en-GB" w:eastAsia="en-DK"/>
+        </w:rPr>
+        <w:t>On page 'Incoming web service call performance', added filters on HTTP status type and HTTP status error, added new visuals to show call (HTTP) status statistics and details.</w:t>
       </w:r>
     </w:p>
     <w:p>
@@ -606,33 +779,6 @@
         <w:rPr>
           <w:lang w:val="en-GB" w:eastAsia="en-DK"/>
         </w:rPr>
-        <w:t>Usage report</w:t>
-      </w:r>
-    </w:p>
-    <w:p>
-      <w:pPr>
-        <w:rPr>
-          <w:lang w:val="en-GB" w:eastAsia="en-DK"/>
-        </w:rPr>
-      </w:pPr>
-    </w:p>
-    <w:p>
-      <w:pPr>
-        <w:rPr>
-          <w:lang w:val="en-GB" w:eastAsia="en-DK"/>
-        </w:rPr>
-      </w:pPr>
-    </w:p>
-    <w:p>
-      <w:pPr>
-        <w:rPr>
-          <w:lang w:val="en-GB" w:eastAsia="en-DK"/>
-        </w:rPr>
-      </w:pPr>
-      <w:r>
-        <w:rPr>
-          <w:lang w:val="en-GB" w:eastAsia="en-DK"/>
-        </w:rPr>
         <w:t>Error report</w:t>
       </w:r>
     </w:p>
@@ -654,39 +800,230 @@
         </w:rPr>
         <w:t xml:space="preserve">. </w:t>
       </w:r>
-    </w:p>
-    <w:p>
-      <w:pPr>
-        <w:rPr>
-          <w:lang w:val="en-GB" w:eastAsia="en-DK"/>
-        </w:rPr>
-      </w:pPr>
-    </w:p>
-    <w:p>
-      <w:pPr>
-        <w:rPr>
-          <w:lang w:val="en-GB" w:eastAsia="en-DK"/>
-        </w:rPr>
-      </w:pPr>
-      <w:r>
-        <w:rPr>
-          <w:lang w:val="en-GB" w:eastAsia="en-DK"/>
-        </w:rPr>
-        <w:t>Performance</w:t>
-      </w:r>
-      <w:r>
-        <w:rPr>
-          <w:lang w:val="en-GB" w:eastAsia="en-DK"/>
-        </w:rPr>
-        <w:t xml:space="preserve"> report</w:t>
-      </w:r>
-    </w:p>
-    <w:p>
-      <w:pPr>
-        <w:rPr>
-          <w:lang w:val="en-GB" w:eastAsia="en-DK"/>
-        </w:rPr>
-      </w:pPr>
+      <w:r>
+        <w:rPr>
+          <w:rFonts w:ascii="Segoe UI" w:hAnsi="Segoe UI" w:cs="Segoe UI"/>
+          <w:color w:val="161616"/>
+          <w:shd w:val="clear" w:color="auto" w:fill="FFFFFF"/>
+        </w:rPr>
+        <w:t xml:space="preserve">Web service publish failure telemetry gathers data when a web service couldn't be </w:t>
+      </w:r>
+      <w:proofErr w:type="gramStart"/>
+      <w:r>
+        <w:rPr>
+          <w:rFonts w:ascii="Segoe UI" w:hAnsi="Segoe UI" w:cs="Segoe UI"/>
+          <w:color w:val="161616"/>
+          <w:shd w:val="clear" w:color="auto" w:fill="FFFFFF"/>
+        </w:rPr>
+        <w:t>published</w:t>
+      </w:r>
+      <w:proofErr w:type="gramEnd"/>
+      <w:r>
+        <w:rPr>
+          <w:rFonts w:ascii="Segoe UI" w:hAnsi="Segoe UI" w:cs="Segoe UI"/>
+          <w:color w:val="161616"/>
+          <w:shd w:val="clear" w:color="auto" w:fill="FFFFFF"/>
+        </w:rPr>
+        <w:t xml:space="preserve"> or a published web service isn't working correctly due to an error in creating metadata for the web service. </w:t>
+      </w:r>
+      <w:proofErr w:type="gramStart"/>
+      <w:r>
+        <w:rPr>
+          <w:rFonts w:ascii="Segoe UI" w:hAnsi="Segoe UI" w:cs="Segoe UI"/>
+          <w:color w:val="161616"/>
+          <w:shd w:val="clear" w:color="auto" w:fill="FFFFFF"/>
+        </w:rPr>
+        <w:t>As a partner, the data</w:t>
+      </w:r>
+      <w:proofErr w:type="gramEnd"/>
+      <w:r>
+        <w:rPr>
+          <w:rFonts w:ascii="Segoe UI" w:hAnsi="Segoe UI" w:cs="Segoe UI"/>
+          <w:color w:val="161616"/>
+          <w:shd w:val="clear" w:color="auto" w:fill="FFFFFF"/>
+        </w:rPr>
+        <w:t xml:space="preserve"> gives you the ability to investigate &amp; fix potential problems that are preventing web service from working correctly.</w:t>
+      </w:r>
+      <w:r>
+        <w:rPr>
+          <w:rFonts w:ascii="Segoe UI" w:hAnsi="Segoe UI" w:cs="Segoe UI"/>
+          <w:color w:val="161616"/>
+          <w:shd w:val="clear" w:color="auto" w:fill="FFFFFF"/>
+          <w:lang w:val="en-GB"/>
+        </w:rPr>
+        <w:t xml:space="preserve"> </w:t>
+      </w:r>
+    </w:p>
+    <w:p>
+      <w:pPr>
+        <w:rPr>
+          <w:lang w:val="en-GB" w:eastAsia="en-DK"/>
+        </w:rPr>
+      </w:pPr>
+      <w:r>
+        <w:rPr>
+          <w:lang w:val="en-GB" w:eastAsia="en-DK"/>
+        </w:rPr>
+        <w:t>&lt;insert screenshot&gt;</w:t>
+      </w:r>
+    </w:p>
+    <w:p>
+      <w:pPr>
+        <w:rPr>
+          <w:lang w:val="en-GB" w:eastAsia="en-DK"/>
+        </w:rPr>
+      </w:pPr>
+    </w:p>
+    <w:p>
+      <w:pPr>
+        <w:rPr>
+          <w:lang w:val="en-GB" w:eastAsia="en-DK"/>
+        </w:rPr>
+      </w:pPr>
+      <w:r>
+        <w:rPr>
+          <w:lang w:val="en-GB" w:eastAsia="en-DK"/>
+        </w:rPr>
+        <w:t>New page showing Azure Function failures</w:t>
+      </w:r>
+      <w:r>
+        <w:rPr>
+          <w:lang w:val="en-GB" w:eastAsia="en-DK"/>
+        </w:rPr>
+        <w:t>.</w:t>
+      </w:r>
+      <w:r>
+        <w:rPr>
+          <w:lang w:val="en-GB" w:eastAsia="en-DK"/>
+        </w:rPr>
+        <w:t xml:space="preserve"> Use this to </w:t>
+      </w:r>
+      <w:proofErr w:type="spellStart"/>
+      <w:r>
+        <w:rPr>
+          <w:lang w:val="en-GB" w:eastAsia="en-DK"/>
+        </w:rPr>
+        <w:t>analyze</w:t>
+      </w:r>
+      <w:proofErr w:type="spellEnd"/>
+      <w:r>
+        <w:rPr>
+          <w:lang w:val="en-GB" w:eastAsia="en-DK"/>
+        </w:rPr>
+        <w:t xml:space="preserve"> and monitor </w:t>
+      </w:r>
+      <w:r>
+        <w:rPr>
+          <w:lang w:val="en-GB" w:eastAsia="en-DK"/>
+        </w:rPr>
+        <w:t>the failure of calls from Business Central to Azure Functions using the Azure Function module in the System Application.</w:t>
+      </w:r>
+    </w:p>
+    <w:p>
+      <w:pPr>
+        <w:rPr>
+          <w:lang w:val="en-GB" w:eastAsia="en-DK"/>
+        </w:rPr>
+      </w:pPr>
+      <w:r>
+        <w:rPr>
+          <w:lang w:val="en-GB" w:eastAsia="en-DK"/>
+        </w:rPr>
+        <w:t>&lt;insert screenshot&gt;</w:t>
+      </w:r>
+    </w:p>
+    <w:p>
+      <w:pPr>
+        <w:rPr>
+          <w:lang w:val="en-GB" w:eastAsia="en-DK"/>
+        </w:rPr>
+      </w:pPr>
+    </w:p>
+    <w:p>
+      <w:pPr>
+        <w:rPr>
+          <w:lang w:val="en-GB" w:eastAsia="en-DK"/>
+        </w:rPr>
+      </w:pPr>
+      <w:r>
+        <w:rPr>
+          <w:lang w:val="en-GB" w:eastAsia="en-DK"/>
+        </w:rPr>
+        <w:t>On page 'Connector errors', added filters on HTTP status type and HTTP status error, added new visuals to show call (HTTP) status statistics and details.</w:t>
+      </w:r>
+    </w:p>
+    <w:p>
+      <w:pPr>
+        <w:rPr>
+          <w:lang w:val="en-GB" w:eastAsia="en-DK"/>
+        </w:rPr>
+      </w:pPr>
+    </w:p>
+    <w:p>
+      <w:pPr>
+        <w:rPr>
+          <w:lang w:val="en-GB" w:eastAsia="en-DK"/>
+        </w:rPr>
+      </w:pPr>
+      <w:r>
+        <w:rPr>
+          <w:lang w:val="en-GB" w:eastAsia="en-DK"/>
+        </w:rPr>
+        <w:t>On page 'Job Queue Errors', improved guidance section, added cues to spot recurring failing job queue jobs and jobs that fail with non-retriable exceptions</w:t>
+      </w:r>
+      <w:r>
+        <w:rPr>
+          <w:lang w:val="en-GB" w:eastAsia="en-DK"/>
+        </w:rPr>
+        <w:t>.</w:t>
+      </w:r>
+    </w:p>
+    <w:p>
+      <w:pPr>
+        <w:rPr>
+          <w:lang w:val="en-GB" w:eastAsia="en-DK"/>
+        </w:rPr>
+      </w:pPr>
+    </w:p>
+    <w:p>
+      <w:pPr>
+        <w:rPr>
+          <w:lang w:val="en-GB" w:eastAsia="en-DK"/>
+        </w:rPr>
+      </w:pPr>
+      <w:r>
+        <w:rPr>
+          <w:lang w:val="en-GB" w:eastAsia="en-DK"/>
+        </w:rPr>
+        <w:t>Administration report</w:t>
+      </w:r>
+    </w:p>
+    <w:p>
+      <w:pPr>
+        <w:rPr>
+          <w:lang w:val="en-GB" w:eastAsia="en-DK"/>
+        </w:rPr>
+      </w:pPr>
+      <w:r>
+        <w:rPr>
+          <w:lang w:val="en-GB" w:eastAsia="en-DK"/>
+        </w:rPr>
+        <w:t xml:space="preserve">On page </w:t>
+      </w:r>
+      <w:r>
+        <w:rPr>
+          <w:lang w:val="en-GB" w:eastAsia="en-DK"/>
+        </w:rPr>
+        <w:t xml:space="preserve">'Data in telemetry' page, updated with BCPT and cloud migration </w:t>
+      </w:r>
+      <w:proofErr w:type="gramStart"/>
+      <w:r>
+        <w:rPr>
+          <w:lang w:val="en-GB" w:eastAsia="en-DK"/>
+        </w:rPr>
+        <w:t>events</w:t>
+      </w:r>
+      <w:proofErr w:type="gramEnd"/>
     </w:p>
     <w:p>
       <w:pPr>
@@ -819,25 +1156,7 @@
         <w:rPr>
           <w:lang w:val="en-GB" w:eastAsia="en-DK"/>
         </w:rPr>
-        <w:t xml:space="preserve">Documentation </w:t>
-      </w:r>
-      <w:r>
-        <w:rPr>
-          <w:lang w:val="en-GB" w:eastAsia="en-DK"/>
-        </w:rPr>
-        <w:t>ha</w:t>
-      </w:r>
-      <w:r>
-        <w:rPr>
-          <w:lang w:val="en-GB" w:eastAsia="en-DK"/>
-        </w:rPr>
-        <w:t>s</w:t>
-      </w:r>
-      <w:r>
-        <w:rPr>
-          <w:lang w:val="en-GB" w:eastAsia="en-DK"/>
-        </w:rPr>
-        <w:t xml:space="preserve"> been updated, </w:t>
+        <w:t xml:space="preserve">Documentation has been updated, </w:t>
       </w:r>
       <w:proofErr w:type="gramStart"/>
       <w:r>
@@ -1046,7 +1365,6 @@
         <w:rPr>
           <w:lang w:val="en-GB" w:eastAsia="en-DK"/>
         </w:rPr>
-        <w:lastRenderedPageBreak/>
         <w:t xml:space="preserve">We added KQL samples to Azure function telemetry </w:t>
       </w:r>
       <w:proofErr w:type="gramStart"/>
@@ -1141,6 +1459,7 @@
           <w:bCs/>
           <w:lang w:val="en-US"/>
         </w:rPr>
+        <w:lastRenderedPageBreak/>
         <w:t xml:space="preserve">New learning path: Data analysis with Kusto Query Language </w:t>
       </w:r>
     </w:p>
@@ -1562,7 +1881,6 @@
         <w:rPr>
           <w:lang w:val="en-GB" w:eastAsia="en-DK"/>
         </w:rPr>
-        <w:lastRenderedPageBreak/>
         <w:t>B</w:t>
       </w:r>
       <w:r>
@@ -1701,6 +2019,7 @@
         <w:rPr>
           <w:lang w:val="en-GB" w:eastAsia="en-DK"/>
         </w:rPr>
+        <w:lastRenderedPageBreak/>
         <w:t>If you create blog posts/videos on telemetry (or know of things that are not linked from these two pages), feel free to do a pull request to the repository (or send me an email/message)</w:t>
       </w:r>
     </w:p>
@@ -1735,22 +2054,8 @@
         <w:rPr>
           <w:lang w:val="en-US"/>
         </w:rPr>
-        <w:t>J</w:t>
-      </w:r>
-      <w:proofErr w:type="spellStart"/>
-      <w:r>
-        <w:rPr>
-          <w:lang w:val="en-GB"/>
-        </w:rPr>
-        <w:t>u</w:t>
-      </w:r>
-      <w:r>
-        <w:rPr>
-          <w:lang w:val="en-GB"/>
-        </w:rPr>
-        <w:t>ly</w:t>
-      </w:r>
-      <w:proofErr w:type="spellEnd"/>
+        <w:t>August</w:t>
+      </w:r>
       <w:r>
         <w:t xml:space="preserve"> newsletter. If you made it all the way down here, then you are truly a Telemetry Hero. </w:t>
       </w:r>

</xml_diff>

<commit_message>
feature telemetry docs update
</commit_message>
<xml_diff>
--- a/samples/AppInsights/News/2023-08-01-Whats new in Dynamics 365 Business Central telemetry - August 2023.docx
+++ b/samples/AppInsights/News/2023-08-01-Whats new in Dynamics 365 Business Central telemetry - August 2023.docx
@@ -122,21 +122,7 @@
         <w:rPr>
           <w:lang w:val="en-GB" w:eastAsia="en-DK"/>
         </w:rPr>
-        <w:t xml:space="preserve"> July was a quiet month with a lot of vacation happening for engineers in the product group, so not a lot of action happening. But I still managed to compile bits and pieces of information and tips for you. And I also did a fair update to the Power BI apps considering that </w:t>
-      </w:r>
-      <w:proofErr w:type="gramStart"/>
-      <w:r>
-        <w:rPr>
-          <w:lang w:val="en-GB" w:eastAsia="en-DK"/>
-        </w:rPr>
-        <w:t>I myself</w:t>
-      </w:r>
-      <w:proofErr w:type="gramEnd"/>
-      <w:r>
-        <w:rPr>
-          <w:lang w:val="en-GB" w:eastAsia="en-DK"/>
-        </w:rPr>
-        <w:t xml:space="preserve"> was on vacation most of the month…</w:t>
+        <w:t xml:space="preserve"> July was a quiet month with a lot of vacation happening for engineers in the product group, so not a lot of action happening. But I still managed to compile bits and pieces of information and tips for you. And I also did a fair update to the Power BI apps considering that I myself was on vacation most of the month…</w:t>
       </w:r>
     </w:p>
     <w:p>
@@ -638,16 +624,8 @@
         <w:rPr>
           <w:lang w:val="en-GB" w:eastAsia="en-DK"/>
         </w:rPr>
-        <w:t xml:space="preserve"> </w:t>
-      </w:r>
-      <w:proofErr w:type="gramStart"/>
-      <w:r>
-        <w:rPr>
-          <w:lang w:val="en-GB" w:eastAsia="en-DK"/>
-        </w:rPr>
-        <w:t>dimension</w:t>
-      </w:r>
-      <w:proofErr w:type="gramEnd"/>
+        <w:t xml:space="preserve"> dimension</w:t>
+      </w:r>
     </w:p>
     <w:p>
       <w:pPr>
@@ -806,43 +784,7 @@
           <w:color w:val="161616"/>
           <w:shd w:val="clear" w:color="auto" w:fill="FFFFFF"/>
         </w:rPr>
-        <w:t xml:space="preserve">Web service publish failure telemetry gathers data when a web service couldn't be </w:t>
-      </w:r>
-      <w:proofErr w:type="gramStart"/>
-      <w:r>
-        <w:rPr>
-          <w:rFonts w:ascii="Segoe UI" w:hAnsi="Segoe UI" w:cs="Segoe UI"/>
-          <w:color w:val="161616"/>
-          <w:shd w:val="clear" w:color="auto" w:fill="FFFFFF"/>
-        </w:rPr>
-        <w:t>published</w:t>
-      </w:r>
-      <w:proofErr w:type="gramEnd"/>
-      <w:r>
-        <w:rPr>
-          <w:rFonts w:ascii="Segoe UI" w:hAnsi="Segoe UI" w:cs="Segoe UI"/>
-          <w:color w:val="161616"/>
-          <w:shd w:val="clear" w:color="auto" w:fill="FFFFFF"/>
-        </w:rPr>
-        <w:t xml:space="preserve"> or a published web service isn't working correctly due to an error in creating metadata for the web service. </w:t>
-      </w:r>
-      <w:proofErr w:type="gramStart"/>
-      <w:r>
-        <w:rPr>
-          <w:rFonts w:ascii="Segoe UI" w:hAnsi="Segoe UI" w:cs="Segoe UI"/>
-          <w:color w:val="161616"/>
-          <w:shd w:val="clear" w:color="auto" w:fill="FFFFFF"/>
-        </w:rPr>
-        <w:t>As a partner, the data</w:t>
-      </w:r>
-      <w:proofErr w:type="gramEnd"/>
-      <w:r>
-        <w:rPr>
-          <w:rFonts w:ascii="Segoe UI" w:hAnsi="Segoe UI" w:cs="Segoe UI"/>
-          <w:color w:val="161616"/>
-          <w:shd w:val="clear" w:color="auto" w:fill="FFFFFF"/>
-        </w:rPr>
-        <w:t xml:space="preserve"> gives you the ability to investigate &amp; fix potential problems that are preventing web service from working correctly.</w:t>
+        <w:t>Web service publish failure telemetry gathers data when a web service couldn't be published or a published web service isn't working correctly due to an error in creating metadata for the web service. As a partner, the data gives you the ability to investigate &amp; fix potential problems that are preventing web service from working correctly.</w:t>
       </w:r>
       <w:r>
         <w:rPr>
@@ -1014,16 +956,8 @@
         <w:rPr>
           <w:lang w:val="en-GB" w:eastAsia="en-DK"/>
         </w:rPr>
-        <w:t xml:space="preserve">'Data in telemetry' page, updated with BCPT and cloud migration </w:t>
-      </w:r>
-      <w:proofErr w:type="gramStart"/>
-      <w:r>
-        <w:rPr>
-          <w:lang w:val="en-GB" w:eastAsia="en-DK"/>
-        </w:rPr>
-        <w:t>events</w:t>
-      </w:r>
-      <w:proofErr w:type="gramEnd"/>
+        <w:t>'Data in telemetry' page, updated with BCPT and cloud migration events</w:t>
+      </w:r>
     </w:p>
     <w:p>
       <w:pPr>
@@ -1156,16 +1090,8 @@
         <w:rPr>
           <w:lang w:val="en-GB" w:eastAsia="en-DK"/>
         </w:rPr>
-        <w:t xml:space="preserve">Documentation has been updated, </w:t>
-      </w:r>
-      <w:proofErr w:type="gramStart"/>
-      <w:r>
-        <w:rPr>
-          <w:lang w:val="en-GB" w:eastAsia="en-DK"/>
-        </w:rPr>
-        <w:t>see</w:t>
-      </w:r>
-      <w:proofErr w:type="gramEnd"/>
+        <w:t>Documentation has been updated, see</w:t>
+      </w:r>
     </w:p>
     <w:p>
       <w:pPr>
@@ -1206,16 +1132,8 @@
         <w:rPr>
           <w:lang w:val="en-GB" w:eastAsia="en-DK"/>
         </w:rPr>
-        <w:t xml:space="preserve">KQL samples have been updated, </w:t>
-      </w:r>
-      <w:proofErr w:type="gramStart"/>
-      <w:r>
-        <w:rPr>
-          <w:lang w:val="en-GB" w:eastAsia="en-DK"/>
-        </w:rPr>
-        <w:t>see</w:t>
-      </w:r>
-      <w:proofErr w:type="gramEnd"/>
+        <w:t>KQL samples have been updated, see</w:t>
+      </w:r>
     </w:p>
     <w:p>
       <w:pPr>
@@ -1365,21 +1283,7 @@
         <w:rPr>
           <w:lang w:val="en-GB" w:eastAsia="en-DK"/>
         </w:rPr>
-        <w:t xml:space="preserve">We added KQL samples to Azure function telemetry </w:t>
-      </w:r>
-      <w:proofErr w:type="gramStart"/>
-      <w:r>
-        <w:rPr>
-          <w:lang w:val="en-GB" w:eastAsia="en-DK"/>
-        </w:rPr>
-        <w:t>article</w:t>
-      </w:r>
-      <w:proofErr w:type="gramEnd"/>
-      <w:r>
-        <w:rPr>
-          <w:lang w:val="en-GB" w:eastAsia="en-DK"/>
-        </w:rPr>
-        <w:t xml:space="preserve"> </w:t>
+        <w:t xml:space="preserve">We added KQL samples to Azure function telemetry article </w:t>
       </w:r>
     </w:p>
     <w:p>
@@ -1426,40 +1330,165 @@
     </w:p>
     <w:p>
       <w:pPr>
-        <w:pStyle w:val="Heading1"/>
-        <w:rPr>
-          <w:lang w:val="en-US"/>
-        </w:rPr>
-      </w:pPr>
-      <w:r>
-        <w:rPr>
-          <w:lang w:val="en-US"/>
-        </w:rPr>
-        <w:t>Tips and tricks</w:t>
-      </w:r>
-    </w:p>
-    <w:p>
-      <w:pPr>
-        <w:rPr>
-          <w:lang w:val="en-US"/>
-        </w:rPr>
-      </w:pPr>
-    </w:p>
-    <w:p>
-      <w:pPr>
         <w:rPr>
           <w:b/>
           <w:bCs/>
-          <w:lang w:val="en-US"/>
+          <w:lang w:val="en-GB" w:eastAsia="en-DK"/>
         </w:rPr>
       </w:pPr>
       <w:r>
         <w:rPr>
           <w:b/>
           <w:bCs/>
-          <w:lang w:val="en-US"/>
-        </w:rPr>
-        <w:lastRenderedPageBreak/>
+          <w:lang w:val="en-GB" w:eastAsia="en-DK"/>
+        </w:rPr>
+        <w:t xml:space="preserve">Feature </w:t>
+      </w:r>
+      <w:r>
+        <w:rPr>
+          <w:b/>
+          <w:bCs/>
+          <w:lang w:val="en-GB" w:eastAsia="en-DK"/>
+        </w:rPr>
+        <w:t>telemetry</w:t>
+      </w:r>
+    </w:p>
+    <w:p>
+      <w:pPr>
+        <w:rPr>
+          <w:lang w:val="en-GB" w:eastAsia="en-DK"/>
+        </w:rPr>
+      </w:pPr>
+      <w:r>
+        <w:rPr>
+          <w:lang w:val="en-GB" w:eastAsia="en-DK"/>
+        </w:rPr>
+        <w:t xml:space="preserve">We added KQL samples to </w:t>
+      </w:r>
+      <w:r>
+        <w:rPr>
+          <w:lang w:val="en-GB" w:eastAsia="en-DK"/>
+        </w:rPr>
+        <w:t>the Feature T</w:t>
+      </w:r>
+      <w:r>
+        <w:rPr>
+          <w:lang w:val="en-GB" w:eastAsia="en-DK"/>
+        </w:rPr>
+        <w:t xml:space="preserve">elemetry article </w:t>
+      </w:r>
+    </w:p>
+    <w:p>
+      <w:pPr>
+        <w:rPr>
+          <w:lang w:val="en-GB" w:eastAsia="en-DK"/>
+        </w:rPr>
+      </w:pPr>
+      <w:hyperlink r:id="rId8" w:history="1">
+        <w:r>
+          <w:rPr>
+            <w:rStyle w:val="Hyperlink"/>
+            <w:lang w:val="en-GB" w:eastAsia="en-DK"/>
+          </w:rPr>
+          <w:t>https://learn.microsoft.com/en-us/dynamics365/business-central/dev-itpro/administration/telemetry-feature-telemetry</w:t>
+        </w:r>
+      </w:hyperlink>
+      <w:r>
+        <w:rPr>
+          <w:lang w:val="en-GB" w:eastAsia="en-DK"/>
+        </w:rPr>
+        <w:t xml:space="preserve"> </w:t>
+      </w:r>
+    </w:p>
+    <w:p>
+      <w:pPr>
+        <w:rPr>
+          <w:lang w:val="en-GB"/>
+        </w:rPr>
+      </w:pPr>
+      <w:r>
+        <w:rPr>
+          <w:lang w:val="en-GB"/>
+        </w:rPr>
+        <w:t>for easier troubleshooting.</w:t>
+      </w:r>
+      <w:r>
+        <w:rPr>
+          <w:lang w:val="en-GB"/>
+        </w:rPr>
+        <w:t xml:space="preserve"> We also added new sections on dimensions for error telemetry emitted by the </w:t>
+      </w:r>
+      <w:proofErr w:type="spellStart"/>
+      <w:r>
+        <w:rPr>
+          <w:lang w:val="en-GB"/>
+        </w:rPr>
+        <w:t>LogError</w:t>
+      </w:r>
+      <w:proofErr w:type="spellEnd"/>
+      <w:r>
+        <w:rPr>
+          <w:lang w:val="en-GB"/>
+        </w:rPr>
+        <w:t xml:space="preserve"> method and for how to implement the </w:t>
+      </w:r>
+      <w:r>
+        <w:rPr>
+          <w:i/>
+          <w:iCs/>
+          <w:lang w:val="en-GB"/>
+        </w:rPr>
+        <w:t>Telemetry Logger</w:t>
+      </w:r>
+      <w:r>
+        <w:rPr>
+          <w:lang w:val="en-GB"/>
+        </w:rPr>
+        <w:t xml:space="preserve"> interface.</w:t>
+      </w:r>
+    </w:p>
+    <w:p>
+      <w:pPr>
+        <w:rPr>
+          <w:lang w:val="en-GB"/>
+        </w:rPr>
+      </w:pPr>
+    </w:p>
+    <w:p>
+      <w:pPr>
+        <w:pStyle w:val="Heading1"/>
+        <w:rPr>
+          <w:lang w:val="en-US"/>
+        </w:rPr>
+      </w:pPr>
+      <w:r>
+        <w:rPr>
+          <w:lang w:val="en-US"/>
+        </w:rPr>
+        <w:t>Tips and tricks</w:t>
+      </w:r>
+    </w:p>
+    <w:p>
+      <w:pPr>
+        <w:rPr>
+          <w:lang w:val="en-US"/>
+        </w:rPr>
+      </w:pPr>
+    </w:p>
+    <w:p>
+      <w:pPr>
+        <w:rPr>
+          <w:b/>
+          <w:bCs/>
+          <w:lang w:val="en-US"/>
+        </w:rPr>
+      </w:pPr>
+      <w:r>
+        <w:rPr>
+          <w:b/>
+          <w:bCs/>
+          <w:lang w:val="en-US"/>
+        </w:rPr>
         <w:t xml:space="preserve">New learning path: Data analysis with Kusto Query Language </w:t>
       </w:r>
     </w:p>
@@ -1578,21 +1607,7 @@
         <w:rPr>
           <w:lang w:val="en-US"/>
         </w:rPr>
-        <w:t xml:space="preserve">et started by writing simple queries in Kusto Query Language (KQL) to explore and gain insights from your data. Learn how to use the operators take, project, </w:t>
-      </w:r>
-      <w:proofErr w:type="gramStart"/>
-      <w:r>
-        <w:rPr>
-          <w:lang w:val="en-US"/>
-        </w:rPr>
-        <w:t>where,</w:t>
-      </w:r>
-      <w:proofErr w:type="gramEnd"/>
-      <w:r>
-        <w:rPr>
-          <w:lang w:val="en-US"/>
-        </w:rPr>
-        <w:t xml:space="preserve"> count, sort, and others.</w:t>
+        <w:t>et started by writing simple queries in Kusto Query Language (KQL) to explore and gain insights from your data. Learn how to use the operators take, project, where, count, sort, and others.</w:t>
       </w:r>
     </w:p>
     <w:p>
@@ -1719,7 +1734,7 @@
         </w:rPr>
         <w:t xml:space="preserve">Check it out yourself here: </w:t>
       </w:r>
-      <w:hyperlink r:id="rId8" w:history="1">
+      <w:hyperlink r:id="rId9" w:history="1">
         <w:r>
           <w:rPr>
             <w:rStyle w:val="Hyperlink"/>
@@ -1798,7 +1813,7 @@
         </w:rPr>
         <w:t xml:space="preserve">. For more information, see </w:t>
       </w:r>
-      <w:hyperlink r:id="rId9" w:history="1">
+      <w:hyperlink r:id="rId10" w:history="1">
         <w:r>
           <w:rPr>
             <w:rStyle w:val="Hyperlink"/>
@@ -1824,30 +1839,16 @@
         <w:rPr>
           <w:lang w:val="en-US"/>
         </w:rPr>
-        <w:t xml:space="preserve">The sample KQL code for outgoing web service calls has been updated with an application </w:t>
-      </w:r>
-      <w:proofErr w:type="gramStart"/>
-      <w:r>
-        <w:rPr>
-          <w:lang w:val="en-US"/>
-        </w:rPr>
-        <w:t>of</w:t>
-      </w:r>
-      <w:proofErr w:type="gramEnd"/>
-      <w:r>
-        <w:rPr>
-          <w:lang w:val="en-US"/>
-        </w:rPr>
-        <w:t xml:space="preserve"> this function. See the example below:</w:t>
-      </w:r>
-    </w:p>
-    <w:p>
-      <w:pPr>
-        <w:rPr>
-          <w:lang w:val="en-US"/>
-        </w:rPr>
-      </w:pPr>
-      <w:hyperlink r:id="rId10" w:history="1">
+        <w:t>The sample KQL code for outgoing web service calls has been updated with an application of this function. See the example below:</w:t>
+      </w:r>
+    </w:p>
+    <w:p>
+      <w:pPr>
+        <w:rPr>
+          <w:lang w:val="en-US"/>
+        </w:rPr>
+      </w:pPr>
+      <w:hyperlink r:id="rId11" w:history="1">
         <w:r>
           <w:rPr>
             <w:rStyle w:val="Hyperlink"/>
@@ -1881,6 +1882,7 @@
         <w:rPr>
           <w:lang w:val="en-GB" w:eastAsia="en-DK"/>
         </w:rPr>
+        <w:lastRenderedPageBreak/>
         <w:t>B</w:t>
       </w:r>
       <w:r>
@@ -1963,7 +1965,7 @@
         </w:rPr>
         <w:t xml:space="preserve">Blogs: </w:t>
       </w:r>
-      <w:hyperlink r:id="rId11" w:history="1">
+      <w:hyperlink r:id="rId12" w:history="1">
         <w:r>
           <w:rPr>
             <w:rStyle w:val="Hyperlink"/>
@@ -1991,7 +1993,7 @@
         </w:rPr>
         <w:t xml:space="preserve">Videos: </w:t>
       </w:r>
-      <w:hyperlink r:id="rId12" w:history="1">
+      <w:hyperlink r:id="rId13" w:history="1">
         <w:r>
           <w:rPr>
             <w:rStyle w:val="Hyperlink"/>
@@ -2019,7 +2021,6 @@
         <w:rPr>
           <w:lang w:val="en-GB" w:eastAsia="en-DK"/>
         </w:rPr>
-        <w:lastRenderedPageBreak/>
         <w:t>If you create blog posts/videos on telemetry (or know of things that are not linked from these two pages), feel free to do a pull request to the repository (or send me an email/message)</w:t>
       </w:r>
     </w:p>
@@ -2186,7 +2187,7 @@
           <w:lang w:val="en-GB"/>
         </w:rPr>
       </w:pPr>
-      <w:hyperlink r:id="rId13" w:history="1">
+      <w:hyperlink r:id="rId14" w:history="1">
         <w:r>
           <w:rPr>
             <w:rStyle w:val="Hyperlink"/>
@@ -2212,21 +2213,20 @@
         <w:rPr>
           <w:lang w:val="en-GB"/>
         </w:rPr>
-        <w:t>(</w:t>
-      </w:r>
-      <w:proofErr w:type="gramStart"/>
-      <w:r>
+        <w:t>(for environment telemetry)</w:t>
+      </w:r>
+    </w:p>
+    <w:p>
+      <w:pPr>
         <w:rPr>
           <w:lang w:val="en-GB"/>
         </w:rPr>
-        <w:t>for</w:t>
-      </w:r>
-      <w:proofErr w:type="gramEnd"/>
+      </w:pPr>
       <w:r>
         <w:rPr>
           <w:lang w:val="en-GB"/>
         </w:rPr>
-        <w:t xml:space="preserve"> environment telemetry)</w:t>
+        <w:t xml:space="preserve">or </w:t>
       </w:r>
     </w:p>
     <w:p>
@@ -2235,20 +2235,7 @@
           <w:lang w:val="en-GB"/>
         </w:rPr>
       </w:pPr>
-      <w:r>
-        <w:rPr>
-          <w:lang w:val="en-GB"/>
-        </w:rPr>
-        <w:t xml:space="preserve">or </w:t>
-      </w:r>
-    </w:p>
-    <w:p>
-      <w:pPr>
-        <w:rPr>
-          <w:lang w:val="en-GB"/>
-        </w:rPr>
-      </w:pPr>
-      <w:hyperlink r:id="rId14" w:history="1">
+      <w:hyperlink r:id="rId15" w:history="1">
         <w:r>
           <w:rPr>
             <w:rStyle w:val="Hyperlink"/>
@@ -2275,21 +2262,7 @@
         <w:rPr>
           <w:lang w:val="en-GB"/>
         </w:rPr>
-        <w:t>(</w:t>
-      </w:r>
-      <w:proofErr w:type="gramStart"/>
-      <w:r>
-        <w:rPr>
-          <w:lang w:val="en-GB"/>
-        </w:rPr>
-        <w:t>for</w:t>
-      </w:r>
-      <w:proofErr w:type="gramEnd"/>
-      <w:r>
-        <w:rPr>
-          <w:lang w:val="en-GB"/>
-        </w:rPr>
-        <w:t xml:space="preserve"> app telemetry)</w:t>
+        <w:t>(for app telemetry)</w:t>
       </w:r>
     </w:p>
     <w:sectPr>
@@ -4616,7 +4589,7 @@
   <w:style w:type="paragraph" w:default="1" w:styleId="Normal">
     <w:name w:val="Normal"/>
     <w:qFormat/>
-    <w:rsid w:val="00576C31"/>
+    <w:rsid w:val="00E86F65"/>
   </w:style>
   <w:style w:type="paragraph" w:styleId="Heading1">
     <w:name w:val="heading 1"/>

</xml_diff>

<commit_message>
new email signal added in 22.3. Updated KQL samples, newsletter, and PBI app
</commit_message>
<xml_diff>
--- a/samples/AppInsights/News/2023-08-01-Whats new in Dynamics 365 Business Central telemetry - August 2023.docx
+++ b/samples/AppInsights/News/2023-08-01-Whats new in Dynamics 365 Business Central telemetry - August 2023.docx
@@ -449,21 +449,7 @@
         <w:rPr>
           <w:lang w:val="en-GB" w:eastAsia="en-DK"/>
         </w:rPr>
-        <w:t xml:space="preserve">On page 'Feature Usage', data can now be filtered with filters from the </w:t>
-      </w:r>
-      <w:proofErr w:type="spellStart"/>
-      <w:r>
-        <w:rPr>
-          <w:lang w:val="en-GB" w:eastAsia="en-DK"/>
-        </w:rPr>
-        <w:t>AppDim</w:t>
-      </w:r>
-      <w:proofErr w:type="spellEnd"/>
-      <w:r>
-        <w:rPr>
-          <w:lang w:val="en-GB" w:eastAsia="en-DK"/>
-        </w:rPr>
-        <w:t xml:space="preserve"> dimension</w:t>
+        <w:t>On page 'Feature Usage', data can now be filtered with filters from the AppDim dimension</w:t>
       </w:r>
       <w:r>
         <w:rPr>
@@ -562,69 +548,27 @@
           <w:lang w:val="en-GB" w:eastAsia="en-DK"/>
         </w:rPr>
         <w:lastRenderedPageBreak/>
-        <w:t xml:space="preserve">On page 'Outgoing web service call errors', added filters on host and </w:t>
-      </w:r>
-      <w:proofErr w:type="spellStart"/>
-      <w:r>
-        <w:rPr>
-          <w:lang w:val="en-GB" w:eastAsia="en-DK"/>
-        </w:rPr>
-        <w:t>url</w:t>
-      </w:r>
-      <w:proofErr w:type="spellEnd"/>
-      <w:r>
-        <w:rPr>
-          <w:lang w:val="en-GB" w:eastAsia="en-DK"/>
-        </w:rPr>
-        <w:t xml:space="preserve">, now using </w:t>
-      </w:r>
-      <w:proofErr w:type="spellStart"/>
-      <w:r>
-        <w:rPr>
-          <w:lang w:val="en-GB" w:eastAsia="en-DK"/>
-        </w:rPr>
-        <w:t>UrlDimension</w:t>
-      </w:r>
-      <w:proofErr w:type="spellEnd"/>
-      <w:r>
-        <w:rPr>
-          <w:lang w:val="en-GB" w:eastAsia="en-DK"/>
-        </w:rPr>
-        <w:t xml:space="preserve"> (so slightly faster data loading), added new visuals to show call (HTTP) status statistics and details.</w:t>
-      </w:r>
-    </w:p>
-    <w:p>
-      <w:pPr>
-        <w:rPr>
-          <w:lang w:val="en-GB" w:eastAsia="en-DK"/>
-        </w:rPr>
-      </w:pPr>
-    </w:p>
-    <w:p>
-      <w:pPr>
-        <w:rPr>
-          <w:lang w:val="en-GB" w:eastAsia="en-DK"/>
-        </w:rPr>
-      </w:pPr>
-      <w:r>
-        <w:rPr>
-          <w:lang w:val="en-GB" w:eastAsia="en-DK"/>
-        </w:rPr>
-        <w:t xml:space="preserve">On page 'Feature Errors', data can now be filtered with filters from the </w:t>
-      </w:r>
-      <w:proofErr w:type="spellStart"/>
-      <w:r>
-        <w:rPr>
-          <w:lang w:val="en-GB" w:eastAsia="en-DK"/>
-        </w:rPr>
-        <w:t>AppDim</w:t>
-      </w:r>
-      <w:proofErr w:type="spellEnd"/>
-      <w:r>
-        <w:rPr>
-          <w:lang w:val="en-GB" w:eastAsia="en-DK"/>
-        </w:rPr>
-        <w:t xml:space="preserve"> dimension</w:t>
+        <w:t>On page 'Outgoing web service call errors', added filters on host and url, now using UrlDimension (so slightly faster data loading), added new visuals to show call (HTTP) status statistics and details.</w:t>
+      </w:r>
+    </w:p>
+    <w:p>
+      <w:pPr>
+        <w:rPr>
+          <w:lang w:val="en-GB" w:eastAsia="en-DK"/>
+        </w:rPr>
+      </w:pPr>
+    </w:p>
+    <w:p>
+      <w:pPr>
+        <w:rPr>
+          <w:lang w:val="en-GB" w:eastAsia="en-DK"/>
+        </w:rPr>
+      </w:pPr>
+      <w:r>
+        <w:rPr>
+          <w:lang w:val="en-GB" w:eastAsia="en-DK"/>
+        </w:rPr>
+        <w:t>On page 'Feature Errors', data can now be filtered with filters from the AppDim dimension</w:t>
       </w:r>
     </w:p>
     <w:p>
@@ -670,35 +614,7 @@
         <w:rPr>
           <w:lang w:val="en-GB" w:eastAsia="en-DK"/>
         </w:rPr>
-        <w:t xml:space="preserve">On page 'Outgoing web service call performance', added filters on host and </w:t>
-      </w:r>
-      <w:proofErr w:type="spellStart"/>
-      <w:r>
-        <w:rPr>
-          <w:lang w:val="en-GB" w:eastAsia="en-DK"/>
-        </w:rPr>
-        <w:t>url</w:t>
-      </w:r>
-      <w:proofErr w:type="spellEnd"/>
-      <w:r>
-        <w:rPr>
-          <w:lang w:val="en-GB" w:eastAsia="en-DK"/>
-        </w:rPr>
-        <w:t xml:space="preserve">, now using </w:t>
-      </w:r>
-      <w:proofErr w:type="spellStart"/>
-      <w:r>
-        <w:rPr>
-          <w:lang w:val="en-GB" w:eastAsia="en-DK"/>
-        </w:rPr>
-        <w:t>UrlDimension</w:t>
-      </w:r>
-      <w:proofErr w:type="spellEnd"/>
-      <w:r>
-        <w:rPr>
-          <w:lang w:val="en-GB" w:eastAsia="en-DK"/>
-        </w:rPr>
-        <w:t xml:space="preserve"> (so slightly faster data loading), added new visuals to show call (HTTP) status statistics and details. </w:t>
+        <w:t xml:space="preserve">On page 'Outgoing web service call performance', added filters on host and url, now using UrlDimension (so slightly faster data loading), added new visuals to show call (HTTP) status statistics and details. </w:t>
       </w:r>
     </w:p>
     <w:p>
@@ -838,21 +754,7 @@
         <w:rPr>
           <w:lang w:val="en-GB" w:eastAsia="en-DK"/>
         </w:rPr>
-        <w:t xml:space="preserve"> Use this to </w:t>
-      </w:r>
-      <w:proofErr w:type="spellStart"/>
-      <w:r>
-        <w:rPr>
-          <w:lang w:val="en-GB" w:eastAsia="en-DK"/>
-        </w:rPr>
-        <w:t>analyze</w:t>
-      </w:r>
-      <w:proofErr w:type="spellEnd"/>
-      <w:r>
-        <w:rPr>
-          <w:lang w:val="en-GB" w:eastAsia="en-DK"/>
-        </w:rPr>
-        <w:t xml:space="preserve"> and monitor </w:t>
+        <w:t xml:space="preserve"> Use this to analyze and monitor </w:t>
       </w:r>
       <w:r>
         <w:rPr>
@@ -911,6 +813,71 @@
         <w:rPr>
           <w:lang w:val="en-GB" w:eastAsia="en-DK"/>
         </w:rPr>
+        <w:t>On page '</w:t>
+      </w:r>
+      <w:r>
+        <w:rPr>
+          <w:lang w:val="en-GB" w:eastAsia="en-DK"/>
+        </w:rPr>
+        <w:t xml:space="preserve">Email </w:t>
+      </w:r>
+      <w:r>
+        <w:rPr>
+          <w:lang w:val="en-GB" w:eastAsia="en-DK"/>
+        </w:rPr>
+        <w:t>errors', added</w:t>
+      </w:r>
+      <w:r>
+        <w:rPr>
+          <w:lang w:val="en-GB" w:eastAsia="en-DK"/>
+        </w:rPr>
+        <w:t xml:space="preserve"> support for three new SMTP error events that were added in 22.3</w:t>
+      </w:r>
+      <w:r>
+        <w:rPr>
+          <w:lang w:val="en-GB" w:eastAsia="en-DK"/>
+        </w:rPr>
+        <w:t>.</w:t>
+      </w:r>
+    </w:p>
+    <w:p>
+      <w:pPr>
+        <w:rPr>
+          <w:lang w:val="en-GB" w:eastAsia="en-DK"/>
+        </w:rPr>
+      </w:pPr>
+      <w:r>
+        <w:rPr>
+          <w:lang w:val="en-GB" w:eastAsia="en-DK"/>
+        </w:rPr>
+        <w:t>&lt;insert screenshot&gt;</w:t>
+      </w:r>
+    </w:p>
+    <w:p>
+      <w:pPr>
+        <w:rPr>
+          <w:lang w:val="en-GB" w:eastAsia="en-DK"/>
+        </w:rPr>
+      </w:pPr>
+    </w:p>
+    <w:p>
+      <w:pPr>
+        <w:rPr>
+          <w:lang w:val="en-GB" w:eastAsia="en-DK"/>
+        </w:rPr>
+      </w:pPr>
+    </w:p>
+    <w:p>
+      <w:pPr>
+        <w:rPr>
+          <w:lang w:val="en-GB" w:eastAsia="en-DK"/>
+        </w:rPr>
+      </w:pPr>
+      <w:r>
+        <w:rPr>
+          <w:lang w:val="en-GB" w:eastAsia="en-DK"/>
+        </w:rPr>
+        <w:lastRenderedPageBreak/>
         <w:t>On page 'Job Queue Errors', improved guidance section, added cues to spot recurring failing job queue jobs and jobs that fail with non-retriable exceptions</w:t>
       </w:r>
       <w:r>
@@ -1002,75 +969,41 @@
           <w:bCs/>
           <w:lang w:val="en-GB" w:eastAsia="en-DK"/>
         </w:rPr>
-        <w:t xml:space="preserve">New dimension </w:t>
-      </w:r>
-      <w:proofErr w:type="spellStart"/>
+        <w:t>New dimension alCallerAppId added to Feature Telemetry</w:t>
+      </w:r>
       <w:r>
         <w:rPr>
           <w:b/>
           <w:bCs/>
           <w:lang w:val="en-GB" w:eastAsia="en-DK"/>
         </w:rPr>
+        <w:t xml:space="preserve"> in 22.0</w:t>
+      </w:r>
+    </w:p>
+    <w:p>
+      <w:pPr>
+        <w:rPr>
+          <w:b/>
+          <w:lang w:val="en-GB" w:eastAsia="en-DK"/>
+        </w:rPr>
+      </w:pPr>
+      <w:r>
+        <w:rPr>
+          <w:lang w:val="en-GB" w:eastAsia="en-DK"/>
+        </w:rPr>
+        <w:t xml:space="preserve">The final piece to the puzzle (on which app is emitting telemetry using the feature telemetry system module) has been added: the </w:t>
+      </w:r>
+      <w:r>
+        <w:rPr>
+          <w:lang w:val="en-GB" w:eastAsia="en-DK"/>
+        </w:rPr>
         <w:t>alCallerAppId</w:t>
       </w:r>
-      <w:proofErr w:type="spellEnd"/>
-      <w:r>
-        <w:rPr>
-          <w:b/>
-          <w:bCs/>
-          <w:lang w:val="en-GB" w:eastAsia="en-DK"/>
-        </w:rPr>
-        <w:t xml:space="preserve"> added to Feature Telemetry</w:t>
-      </w:r>
-      <w:r>
-        <w:rPr>
-          <w:b/>
-          <w:bCs/>
-          <w:lang w:val="en-GB" w:eastAsia="en-DK"/>
-        </w:rPr>
-        <w:t xml:space="preserve"> in 22.0</w:t>
-      </w:r>
-    </w:p>
-    <w:p>
-      <w:pPr>
-        <w:rPr>
-          <w:b/>
-          <w:lang w:val="en-GB" w:eastAsia="en-DK"/>
-        </w:rPr>
-      </w:pPr>
-      <w:r>
-        <w:rPr>
-          <w:lang w:val="en-GB" w:eastAsia="en-DK"/>
-        </w:rPr>
-        <w:t xml:space="preserve">The final piece to the puzzle (on which app is emitting telemetry using the feature telemetry system module) has been added: the </w:t>
-      </w:r>
-      <w:proofErr w:type="spellStart"/>
-      <w:r>
-        <w:rPr>
-          <w:lang w:val="en-GB" w:eastAsia="en-DK"/>
-        </w:rPr>
-        <w:t>alCallerAppId</w:t>
-      </w:r>
-      <w:proofErr w:type="spellEnd"/>
-      <w:r>
-        <w:rPr>
-          <w:lang w:val="en-GB" w:eastAsia="en-DK"/>
-        </w:rPr>
-        <w:t xml:space="preserve">. Using this (together with the other </w:t>
-      </w:r>
-      <w:proofErr w:type="spellStart"/>
-      <w:r>
-        <w:rPr>
-          <w:lang w:val="en-GB" w:eastAsia="en-DK"/>
-        </w:rPr>
-        <w:t>alCaller</w:t>
-      </w:r>
-      <w:proofErr w:type="spellEnd"/>
-      <w:r>
-        <w:rPr>
-          <w:lang w:val="en-GB" w:eastAsia="en-DK"/>
-        </w:rPr>
-        <w:t>* dimensions, it is now possible to fully identity the emitting app.</w:t>
+      <w:r>
+        <w:rPr>
+          <w:lang w:val="en-GB" w:eastAsia="en-DK"/>
+        </w:rPr>
+        <w:t>. Using this (together with the other alCaller* dimensions, it is now possible to fully identity the emitting app.</w:t>
       </w:r>
     </w:p>
     <w:p>
@@ -1179,82 +1112,180 @@
           <w:bCs/>
           <w:lang w:val="en-GB" w:eastAsia="en-DK"/>
         </w:rPr>
-        <w:t>Coming soon/in the works (no ETA given)</w:t>
-      </w:r>
-    </w:p>
-    <w:p>
-      <w:pPr>
-        <w:rPr>
-          <w:lang w:val="en-GB" w:eastAsia="en-DK"/>
-        </w:rPr>
-      </w:pPr>
-      <w:r>
-        <w:rPr>
-          <w:lang w:val="en-GB" w:eastAsia="en-DK"/>
-        </w:rPr>
-        <w:t>New email error telemetry (22.3)</w:t>
-      </w:r>
-    </w:p>
-    <w:p>
-      <w:pPr>
-        <w:rPr>
-          <w:lang w:val="en-GB" w:eastAsia="en-DK"/>
-        </w:rPr>
-      </w:pPr>
-      <w:r>
-        <w:rPr>
-          <w:lang w:val="en-GB" w:eastAsia="en-DK"/>
-        </w:rPr>
-        <w:t xml:space="preserve">Onboarding telemetry (22.3): format data of date dimensions </w:t>
-      </w:r>
-    </w:p>
-    <w:p>
-      <w:pPr>
-        <w:rPr>
-          <w:lang w:val="en-GB" w:eastAsia="en-DK"/>
-        </w:rPr>
-      </w:pPr>
-      <w:r>
-        <w:rPr>
-          <w:lang w:val="en-GB" w:eastAsia="en-DK"/>
-        </w:rPr>
-        <w:t>Information on files blocked from upload due to malware scanning (only in the online version).</w:t>
-      </w:r>
-    </w:p>
-    <w:p>
-      <w:pPr>
-        <w:rPr>
-          <w:lang w:val="en-GB" w:eastAsia="en-DK"/>
-        </w:rPr>
-      </w:pPr>
-      <w:r>
-        <w:rPr>
-          <w:lang w:val="en-GB" w:eastAsia="en-DK"/>
-        </w:rPr>
-        <w:t>PTE validation signal (PTEs that block updates to next major)</w:t>
-      </w:r>
-    </w:p>
-    <w:p>
-      <w:pPr>
-        <w:rPr>
-          <w:lang w:val="en-GB" w:eastAsia="en-DK"/>
-        </w:rPr>
-      </w:pPr>
-    </w:p>
-    <w:p/>
-    <w:p>
-      <w:pPr>
-        <w:pStyle w:val="Heading1"/>
-        <w:rPr>
-          <w:lang w:val="en-GB" w:eastAsia="en-DK"/>
-        </w:rPr>
-      </w:pPr>
-      <w:r>
-        <w:rPr>
-          <w:lang w:val="en-GB" w:eastAsia="en-DK"/>
-        </w:rPr>
-        <w:t>Documentation updates</w:t>
-      </w:r>
+        <w:t>New email SMTP events added in 22.3</w:t>
+      </w:r>
+    </w:p>
+    <w:p>
+      <w:pPr>
+        <w:rPr>
+          <w:lang w:val="en-GB" w:eastAsia="en-DK"/>
+        </w:rPr>
+      </w:pPr>
+      <w:r>
+        <w:rPr>
+          <w:lang w:val="en-GB" w:eastAsia="en-DK"/>
+        </w:rPr>
+        <w:t xml:space="preserve">Three new events was added in version 22.3 to help monitor usage and failures of sending email with the SMTP module. </w:t>
+      </w:r>
+    </w:p>
+    <w:p>
+      <w:pPr>
+        <w:rPr>
+          <w:lang w:val="en-GB" w:eastAsia="en-DK"/>
+        </w:rPr>
+      </w:pPr>
+    </w:p>
+    <w:p>
+      <w:pPr>
+        <w:rPr>
+          <w:lang w:val="en-GB" w:eastAsia="en-DK"/>
+        </w:rPr>
+      </w:pPr>
+      <w:r>
+        <w:rPr>
+          <w:lang w:val="en-GB" w:eastAsia="en-DK"/>
+        </w:rPr>
+        <w:t>Documentation has been updated, see</w:t>
+      </w:r>
+    </w:p>
+    <w:p>
+      <w:pPr>
+        <w:rPr>
+          <w:lang w:val="en-GB" w:eastAsia="en-DK"/>
+        </w:rPr>
+      </w:pPr>
+      <w:hyperlink r:id="rId7" w:history="1">
+        <w:r>
+          <w:rPr>
+            <w:rStyle w:val="Hyperlink"/>
+            <w:lang w:val="en-GB" w:eastAsia="en-DK"/>
+          </w:rPr>
+          <w:t>https://learn.microsoft.com/en-us/dynamics365/business-central/dev-itpro/administration/telemetry-email-trace</w:t>
+        </w:r>
+      </w:hyperlink>
+      <w:r>
+        <w:rPr>
+          <w:lang w:val="en-GB" w:eastAsia="en-DK"/>
+        </w:rPr>
+        <w:t xml:space="preserve"> </w:t>
+      </w:r>
+    </w:p>
+    <w:p>
+      <w:pPr>
+        <w:rPr>
+          <w:lang w:val="en-GB" w:eastAsia="en-DK"/>
+        </w:rPr>
+      </w:pPr>
+    </w:p>
+    <w:p>
+      <w:pPr>
+        <w:rPr>
+          <w:lang w:val="en-GB" w:eastAsia="en-DK"/>
+        </w:rPr>
+      </w:pPr>
+      <w:r>
+        <w:rPr>
+          <w:lang w:val="en-GB" w:eastAsia="en-DK"/>
+        </w:rPr>
+        <w:t>KQL samples have been updated, see</w:t>
+      </w:r>
+    </w:p>
+    <w:p>
+      <w:pPr>
+        <w:rPr>
+          <w:lang w:val="en-GB" w:eastAsia="en-DK"/>
+        </w:rPr>
+      </w:pPr>
+      <w:hyperlink r:id="rId8" w:history="1">
+        <w:r>
+          <w:rPr>
+            <w:rStyle w:val="Hyperlink"/>
+            <w:lang w:val="en-GB" w:eastAsia="en-DK"/>
+          </w:rPr>
+          <w:t>https://github.com/microsoft/BCTech/blob/master/samples/AppInsights/KQL/Queries/ExampleQueriesForEachArea/Email.kql</w:t>
+        </w:r>
+      </w:hyperlink>
+      <w:r>
+        <w:rPr>
+          <w:lang w:val="en-GB" w:eastAsia="en-DK"/>
+        </w:rPr>
+        <w:t xml:space="preserve"> </w:t>
+      </w:r>
+    </w:p>
+    <w:p>
+      <w:pPr>
+        <w:rPr>
+          <w:lang w:val="en-GB" w:eastAsia="en-DK"/>
+        </w:rPr>
+      </w:pPr>
+    </w:p>
+    <w:p>
+      <w:pPr>
+        <w:rPr>
+          <w:lang w:val="en-GB" w:eastAsia="en-DK"/>
+        </w:rPr>
+      </w:pPr>
+      <w:r>
+        <w:rPr>
+          <w:lang w:val="en-GB" w:eastAsia="en-DK"/>
+        </w:rPr>
+        <w:lastRenderedPageBreak/>
+        <w:t xml:space="preserve">If you want to alert on these errors, the catalog of alerting queries has also been. See </w:t>
+      </w:r>
+      <w:hyperlink r:id="rId9" w:history="1">
+        <w:r>
+          <w:rPr>
+            <w:rStyle w:val="Hyperlink"/>
+            <w:lang w:val="en-GB" w:eastAsia="en-DK"/>
+          </w:rPr>
+          <w:t>https://github.com/microsoft/BCTech/tree/master/samples/AppInsights/Alerts#alerting-condition-kql-samples</w:t>
+        </w:r>
+      </w:hyperlink>
+      <w:r>
+        <w:rPr>
+          <w:lang w:val="en-GB" w:eastAsia="en-DK"/>
+        </w:rPr>
+        <w:t xml:space="preserve"> </w:t>
+      </w:r>
+    </w:p>
+    <w:p>
+      <w:pPr>
+        <w:rPr>
+          <w:lang w:val="en-GB" w:eastAsia="en-DK"/>
+        </w:rPr>
+      </w:pPr>
+    </w:p>
+    <w:p>
+      <w:pPr>
+        <w:rPr>
+          <w:lang w:val="en-GB" w:eastAsia="en-DK"/>
+        </w:rPr>
+      </w:pPr>
+      <w:r>
+        <w:rPr>
+          <w:lang w:val="en-GB" w:eastAsia="en-DK"/>
+        </w:rPr>
+        <w:t>The Power BI app on environment telemetry has also been updated to use these new events</w:t>
+      </w:r>
+      <w:r>
+        <w:rPr>
+          <w:lang w:val="en-GB" w:eastAsia="en-DK"/>
+        </w:rPr>
+        <w:t xml:space="preserve"> (available in the August 2023 update)</w:t>
+      </w:r>
+      <w:r>
+        <w:rPr>
+          <w:lang w:val="en-GB" w:eastAsia="en-DK"/>
+        </w:rPr>
+        <w:t xml:space="preserve">. </w:t>
+      </w:r>
+    </w:p>
+    <w:p>
+      <w:pPr>
+        <w:rPr>
+          <w:lang w:val="en-GB" w:eastAsia="en-DK"/>
+        </w:rPr>
+      </w:pPr>
     </w:p>
     <w:p>
       <w:pPr>
@@ -1270,6 +1301,84 @@
           <w:bCs/>
           <w:lang w:val="en-GB" w:eastAsia="en-DK"/>
         </w:rPr>
+        <w:t>Coming soon/in the works (no ETA given)</w:t>
+      </w:r>
+    </w:p>
+    <w:p>
+      <w:pPr>
+        <w:rPr>
+          <w:lang w:val="en-GB" w:eastAsia="en-DK"/>
+        </w:rPr>
+      </w:pPr>
+      <w:r>
+        <w:rPr>
+          <w:lang w:val="en-GB" w:eastAsia="en-DK"/>
+        </w:rPr>
+        <w:t xml:space="preserve">Onboarding telemetry (22.3): format data of date dimensions </w:t>
+      </w:r>
+    </w:p>
+    <w:p>
+      <w:pPr>
+        <w:rPr>
+          <w:lang w:val="en-GB" w:eastAsia="en-DK"/>
+        </w:rPr>
+      </w:pPr>
+      <w:r>
+        <w:rPr>
+          <w:lang w:val="en-GB" w:eastAsia="en-DK"/>
+        </w:rPr>
+        <w:t>Information on files blocked from upload due to malware scanning (only in the online version).</w:t>
+      </w:r>
+    </w:p>
+    <w:p>
+      <w:pPr>
+        <w:rPr>
+          <w:lang w:val="en-GB" w:eastAsia="en-DK"/>
+        </w:rPr>
+      </w:pPr>
+      <w:r>
+        <w:rPr>
+          <w:lang w:val="en-GB" w:eastAsia="en-DK"/>
+        </w:rPr>
+        <w:t>PTE validation signal (PTEs that block updates to next major)</w:t>
+      </w:r>
+    </w:p>
+    <w:p>
+      <w:pPr>
+        <w:rPr>
+          <w:lang w:val="en-GB" w:eastAsia="en-DK"/>
+        </w:rPr>
+      </w:pPr>
+    </w:p>
+    <w:p/>
+    <w:p>
+      <w:pPr>
+        <w:pStyle w:val="Heading1"/>
+        <w:rPr>
+          <w:lang w:val="en-GB" w:eastAsia="en-DK"/>
+        </w:rPr>
+      </w:pPr>
+      <w:r>
+        <w:rPr>
+          <w:lang w:val="en-GB" w:eastAsia="en-DK"/>
+        </w:rPr>
+        <w:t>Documentation updates</w:t>
+      </w:r>
+    </w:p>
+    <w:p>
+      <w:pPr>
+        <w:rPr>
+          <w:b/>
+          <w:bCs/>
+          <w:lang w:val="en-GB" w:eastAsia="en-DK"/>
+        </w:rPr>
+      </w:pPr>
+      <w:r>
+        <w:rPr>
+          <w:b/>
+          <w:bCs/>
+          <w:lang w:val="en-GB" w:eastAsia="en-DK"/>
+        </w:rPr>
         <w:t>Azure function telemetry</w:t>
       </w:r>
     </w:p>
@@ -1292,7 +1401,7 @@
           <w:lang w:val="en-GB" w:eastAsia="en-DK"/>
         </w:rPr>
       </w:pPr>
-      <w:hyperlink r:id="rId7" w:history="1">
+      <w:hyperlink r:id="rId10" w:history="1">
         <w:r>
           <w:rPr>
             <w:rStyle w:val="Hyperlink"/>
@@ -1363,28 +1472,16 @@
         <w:rPr>
           <w:lang w:val="en-GB" w:eastAsia="en-DK"/>
         </w:rPr>
-        <w:t xml:space="preserve">We added KQL samples to </w:t>
-      </w:r>
-      <w:r>
-        <w:rPr>
-          <w:lang w:val="en-GB" w:eastAsia="en-DK"/>
-        </w:rPr>
-        <w:t>the Feature T</w:t>
-      </w:r>
-      <w:r>
-        <w:rPr>
-          <w:lang w:val="en-GB" w:eastAsia="en-DK"/>
-        </w:rPr>
-        <w:t xml:space="preserve">elemetry article </w:t>
-      </w:r>
-    </w:p>
-    <w:p>
-      <w:pPr>
-        <w:rPr>
-          <w:lang w:val="en-GB" w:eastAsia="en-DK"/>
-        </w:rPr>
-      </w:pPr>
-      <w:hyperlink r:id="rId8" w:history="1">
+        <w:t xml:space="preserve">We added KQL samples to the Feature Telemetry article </w:t>
+      </w:r>
+    </w:p>
+    <w:p>
+      <w:pPr>
+        <w:rPr>
+          <w:lang w:val="en-GB" w:eastAsia="en-DK"/>
+        </w:rPr>
+      </w:pPr>
+      <w:hyperlink r:id="rId11" w:history="1">
         <w:r>
           <w:rPr>
             <w:rStyle w:val="Hyperlink"/>
@@ -1410,27 +1507,7 @@
         <w:rPr>
           <w:lang w:val="en-GB"/>
         </w:rPr>
-        <w:t>for easier troubleshooting.</w:t>
-      </w:r>
-      <w:r>
-        <w:rPr>
-          <w:lang w:val="en-GB"/>
-        </w:rPr>
-        <w:t xml:space="preserve"> We also added new sections on dimensions for error telemetry emitted by the </w:t>
-      </w:r>
-      <w:proofErr w:type="spellStart"/>
-      <w:r>
-        <w:rPr>
-          <w:lang w:val="en-GB"/>
-        </w:rPr>
-        <w:t>LogError</w:t>
-      </w:r>
-      <w:proofErr w:type="spellEnd"/>
-      <w:r>
-        <w:rPr>
-          <w:lang w:val="en-GB"/>
-        </w:rPr>
-        <w:t xml:space="preserve"> method and for how to implement the </w:t>
+        <w:t xml:space="preserve">for easier troubleshooting. We also added new sections on dimensions for error telemetry emitted by the LogError method and for how to implement the </w:t>
       </w:r>
       <w:r>
         <w:rPr>
@@ -1558,6 +1635,7 @@
         <w:rPr>
           <w:lang w:val="en-US"/>
         </w:rPr>
+        <w:lastRenderedPageBreak/>
         <w:t xml:space="preserve">* </w:t>
       </w:r>
       <w:r>
@@ -1638,35 +1716,7 @@
         <w:rPr>
           <w:lang w:val="en-US"/>
         </w:rPr>
-        <w:t xml:space="preserve">rite advanced queries in Kusto Query Language to help you gain insights from your data. Use the aggregation functions count, </w:t>
-      </w:r>
-      <w:proofErr w:type="spellStart"/>
-      <w:r>
-        <w:rPr>
-          <w:lang w:val="en-US"/>
-        </w:rPr>
-        <w:t>dcount</w:t>
-      </w:r>
-      <w:proofErr w:type="spellEnd"/>
-      <w:r>
-        <w:rPr>
-          <w:lang w:val="en-US"/>
-        </w:rPr>
-        <w:t xml:space="preserve">, </w:t>
-      </w:r>
-      <w:proofErr w:type="spellStart"/>
-      <w:r>
-        <w:rPr>
-          <w:lang w:val="en-US"/>
-        </w:rPr>
-        <w:t>countif</w:t>
-      </w:r>
-      <w:proofErr w:type="spellEnd"/>
-      <w:r>
-        <w:rPr>
-          <w:lang w:val="en-US"/>
-        </w:rPr>
-        <w:t>, sum, min, max, avg, percentiles, and others.</w:t>
+        <w:t>rite advanced queries in Kusto Query Language to help you gain insights from your data. Use the aggregation functions count, dcount, countif, sum, min, max, avg, percentiles, and others.</w:t>
       </w:r>
       <w:r>
         <w:rPr>
@@ -1691,50 +1741,22 @@
         <w:rPr>
           <w:lang w:val="en-US"/>
         </w:rPr>
-        <w:t xml:space="preserve">rite advanced queries in Kusto Query Language to gain deeper insights by combining data from several tables. Learn how to use the table-level operators lookup, join, union, and materialize, and the new aggregation functions </w:t>
-      </w:r>
-      <w:proofErr w:type="spellStart"/>
-      <w:r>
+        <w:t>rite advanced queries in Kusto Query Language to gain deeper insights by combining data from several tables. Learn how to use the table-level operators lookup, join, union, and materialize, and the new aggregation functions arg_min and arg_max. You'll also communicate these results visually in charts.</w:t>
+      </w:r>
+    </w:p>
+    <w:p>
+      <w:pPr>
         <w:rPr>
           <w:lang w:val="en-US"/>
         </w:rPr>
-        <w:t>arg_min</w:t>
-      </w:r>
-      <w:proofErr w:type="spellEnd"/>
+      </w:pPr>
       <w:r>
         <w:rPr>
           <w:lang w:val="en-US"/>
         </w:rPr>
-        <w:t xml:space="preserve"> and </w:t>
-      </w:r>
-      <w:proofErr w:type="spellStart"/>
-      <w:r>
-        <w:rPr>
-          <w:lang w:val="en-US"/>
-        </w:rPr>
-        <w:t>arg_max</w:t>
-      </w:r>
-      <w:proofErr w:type="spellEnd"/>
-      <w:r>
-        <w:rPr>
-          <w:lang w:val="en-US"/>
-        </w:rPr>
-        <w:t>. You'll also communicate these results visually in charts.</w:t>
-      </w:r>
-    </w:p>
-    <w:p>
-      <w:pPr>
-        <w:rPr>
-          <w:lang w:val="en-US"/>
-        </w:rPr>
-      </w:pPr>
-      <w:r>
-        <w:rPr>
-          <w:lang w:val="en-US"/>
-        </w:rPr>
         <w:t xml:space="preserve">Check it out yourself here: </w:t>
       </w:r>
-      <w:hyperlink r:id="rId9" w:history="1">
+      <w:hyperlink r:id="rId12" w:history="1">
         <w:r>
           <w:rPr>
             <w:rStyle w:val="Hyperlink"/>
@@ -1797,23 +1819,9 @@
         <w:rPr>
           <w:lang w:val="en-US"/>
         </w:rPr>
-        <w:t xml:space="preserve">parse an URL string into its components, then check out the built-in function </w:t>
-      </w:r>
-      <w:proofErr w:type="spellStart"/>
-      <w:r>
-        <w:rPr>
-          <w:lang w:val="en-US"/>
-        </w:rPr>
-        <w:t>parse_url</w:t>
-      </w:r>
-      <w:proofErr w:type="spellEnd"/>
-      <w:r>
-        <w:rPr>
-          <w:lang w:val="en-US"/>
-        </w:rPr>
-        <w:t xml:space="preserve">. For more information, see </w:t>
-      </w:r>
-      <w:hyperlink r:id="rId10" w:history="1">
+        <w:t xml:space="preserve">parse an URL string into its components, then check out the built-in function parse_url. For more information, see </w:t>
+      </w:r>
+      <w:hyperlink r:id="rId13" w:history="1">
         <w:r>
           <w:rPr>
             <w:rStyle w:val="Hyperlink"/>
@@ -1848,7 +1856,7 @@
           <w:lang w:val="en-US"/>
         </w:rPr>
       </w:pPr>
-      <w:hyperlink r:id="rId11" w:history="1">
+      <w:hyperlink r:id="rId14" w:history="1">
         <w:r>
           <w:rPr>
             <w:rStyle w:val="Hyperlink"/>
@@ -1882,7 +1890,6 @@
         <w:rPr>
           <w:lang w:val="en-GB" w:eastAsia="en-DK"/>
         </w:rPr>
-        <w:lastRenderedPageBreak/>
         <w:t>B</w:t>
       </w:r>
       <w:r>
@@ -1902,16 +1909,31 @@
     <w:p>
       <w:pPr>
         <w:rPr>
-          <w:lang w:val="en-GB" w:eastAsia="en-DK"/>
-        </w:rPr>
-      </w:pPr>
-      <w:r>
-        <w:rPr>
-          <w:highlight w:val="yellow"/>
-          <w:lang w:val="en-GB" w:eastAsia="en-DK"/>
-        </w:rPr>
-        <w:t>TODO</w:t>
-      </w:r>
+          <w:lang w:val="en-GB"/>
+        </w:rPr>
+      </w:pPr>
+      <w:r>
+        <w:rPr>
+          <w:lang w:val="en-GB"/>
+        </w:rPr>
+        <w:t>Microsoft MVP and telemetry hero has written this blog post on Azure function telemetry:</w:t>
+      </w:r>
+    </w:p>
+    <w:p>
+      <w:pPr>
+        <w:rPr>
+          <w:lang w:val="en-GB" w:eastAsia="en-DK"/>
+        </w:rPr>
+      </w:pPr>
+      <w:hyperlink r:id="rId15" w:history="1">
+        <w:r>
+          <w:rPr>
+            <w:rStyle w:val="Hyperlink"/>
+            <w:lang w:val="en-GB" w:eastAsia="en-DK"/>
+          </w:rPr>
+          <w:t>https://demiliani.com/2023/07/13/dynamics-365-business-central-telemetries-for-azure-functions/</w:t>
+        </w:r>
+      </w:hyperlink>
       <w:r>
         <w:rPr>
           <w:lang w:val="en-GB" w:eastAsia="en-DK"/>
@@ -1932,25 +1954,18 @@
           <w:lang w:val="en-GB" w:eastAsia="en-DK"/>
         </w:rPr>
       </w:pPr>
-      <w:r>
-        <w:rPr>
-          <w:lang w:val="en-GB" w:eastAsia="en-DK"/>
-        </w:rPr>
-        <w:t xml:space="preserve">Did you know that the </w:t>
-      </w:r>
-      <w:proofErr w:type="spellStart"/>
-      <w:r>
-        <w:rPr>
-          <w:lang w:val="en-GB" w:eastAsia="en-DK"/>
-        </w:rPr>
-        <w:t>BCTech</w:t>
-      </w:r>
-      <w:proofErr w:type="spellEnd"/>
-      <w:r>
-        <w:rPr>
-          <w:lang w:val="en-GB" w:eastAsia="en-DK"/>
-        </w:rPr>
-        <w:t xml:space="preserve"> repo has pages with links to blog posts and videos on telemetry?</w:t>
+    </w:p>
+    <w:p>
+      <w:pPr>
+        <w:rPr>
+          <w:lang w:val="en-GB" w:eastAsia="en-DK"/>
+        </w:rPr>
+      </w:pPr>
+      <w:r>
+        <w:rPr>
+          <w:lang w:val="en-GB" w:eastAsia="en-DK"/>
+        </w:rPr>
+        <w:t>Did you know that the BCTech repo has pages with links to blog posts and videos on telemetry?</w:t>
       </w:r>
     </w:p>
     <w:p>
@@ -1965,7 +1980,7 @@
         </w:rPr>
         <w:t xml:space="preserve">Blogs: </w:t>
       </w:r>
-      <w:hyperlink r:id="rId12" w:history="1">
+      <w:hyperlink r:id="rId16" w:history="1">
         <w:r>
           <w:rPr>
             <w:rStyle w:val="Hyperlink"/>
@@ -1993,7 +2008,7 @@
         </w:rPr>
         <w:t xml:space="preserve">Videos: </w:t>
       </w:r>
-      <w:hyperlink r:id="rId13" w:history="1">
+      <w:hyperlink r:id="rId17" w:history="1">
         <w:r>
           <w:rPr>
             <w:rStyle w:val="Hyperlink"/>
@@ -2132,21 +2147,7 @@
         <w:rPr>
           <w:lang w:val="en-GB"/>
         </w:rPr>
-        <w:t xml:space="preserve">PPS. It is not too late to rate the Power BI apps on </w:t>
-      </w:r>
-      <w:proofErr w:type="spellStart"/>
-      <w:r>
-        <w:rPr>
-          <w:lang w:val="en-GB"/>
-        </w:rPr>
-        <w:t>Appsource</w:t>
-      </w:r>
-      <w:proofErr w:type="spellEnd"/>
-      <w:r>
-        <w:rPr>
-          <w:lang w:val="en-GB"/>
-        </w:rPr>
-        <w:t xml:space="preserve"> </w:t>
+        <w:t xml:space="preserve">PPS. It is not too late to rate the Power BI apps on Appsource </w:t>
       </w:r>
       <w:r>
         <w:rPr>
@@ -2187,7 +2188,7 @@
           <w:lang w:val="en-GB"/>
         </w:rPr>
       </w:pPr>
-      <w:hyperlink r:id="rId14" w:history="1">
+      <w:hyperlink r:id="rId18" w:history="1">
         <w:r>
           <w:rPr>
             <w:rStyle w:val="Hyperlink"/>
@@ -2235,7 +2236,7 @@
           <w:lang w:val="en-GB"/>
         </w:rPr>
       </w:pPr>
-      <w:hyperlink r:id="rId15" w:history="1">
+      <w:hyperlink r:id="rId19" w:history="1">
         <w:r>
           <w:rPr>
             <w:rStyle w:val="Hyperlink"/>
@@ -4589,7 +4590,7 @@
   <w:style w:type="paragraph" w:default="1" w:styleId="Normal">
     <w:name w:val="Normal"/>
     <w:qFormat/>
-    <w:rsid w:val="00E86F65"/>
+    <w:rsid w:val="000E69C3"/>
   </w:style>
   <w:style w:type="paragraph" w:styleId="Heading1">
     <w:name w:val="heading 1"/>

</xml_diff>

<commit_message>
appsource validation docs + LC0038
</commit_message>
<xml_diff>
--- a/samples/AppInsights/News/2023-08-01-Whats new in Dynamics 365 Business Central telemetry - August 2023.docx
+++ b/samples/AppInsights/News/2023-08-01-Whats new in Dynamics 365 Business Central telemetry - August 2023.docx
@@ -122,7 +122,21 @@
         <w:rPr>
           <w:lang w:val="en-GB" w:eastAsia="en-DK"/>
         </w:rPr>
-        <w:t xml:space="preserve"> July was a quiet month with a lot of vacation happening for engineers in the product group, so not a lot of action happening. But I still managed to compile bits and pieces of information and tips for you. And I also did a fair update to the Power BI apps considering that I myself was on vacation most of the month…</w:t>
+        <w:t xml:space="preserve"> July was a quiet month with a lot of vacation happening for engineers in the product group, so not a lot of action happening. But I still managed to compile bits and pieces of information and tips for you. And I also did a fair update to the Power BI apps considering that </w:t>
+      </w:r>
+      <w:proofErr w:type="gramStart"/>
+      <w:r>
+        <w:rPr>
+          <w:lang w:val="en-GB" w:eastAsia="en-DK"/>
+        </w:rPr>
+        <w:t>I myself</w:t>
+      </w:r>
+      <w:proofErr w:type="gramEnd"/>
+      <w:r>
+        <w:rPr>
+          <w:lang w:val="en-GB" w:eastAsia="en-DK"/>
+        </w:rPr>
+        <w:t xml:space="preserve"> was on vacation most of the month…</w:t>
       </w:r>
     </w:p>
     <w:p>
@@ -449,7 +463,21 @@
         <w:rPr>
           <w:lang w:val="en-GB" w:eastAsia="en-DK"/>
         </w:rPr>
-        <w:t>On page 'Feature Usage', data can now be filtered with filters from the AppDim dimension</w:t>
+        <w:t xml:space="preserve">On page 'Feature Usage', data can now be filtered with filters from the </w:t>
+      </w:r>
+      <w:proofErr w:type="spellStart"/>
+      <w:r>
+        <w:rPr>
+          <w:lang w:val="en-GB" w:eastAsia="en-DK"/>
+        </w:rPr>
+        <w:t>AppDim</w:t>
+      </w:r>
+      <w:proofErr w:type="spellEnd"/>
+      <w:r>
+        <w:rPr>
+          <w:lang w:val="en-GB" w:eastAsia="en-DK"/>
+        </w:rPr>
+        <w:t xml:space="preserve"> dimension</w:t>
       </w:r>
       <w:r>
         <w:rPr>
@@ -548,28 +576,78 @@
           <w:lang w:val="en-GB" w:eastAsia="en-DK"/>
         </w:rPr>
         <w:lastRenderedPageBreak/>
-        <w:t>On page 'Outgoing web service call errors', added filters on host and url, now using UrlDimension (so slightly faster data loading), added new visuals to show call (HTTP) status statistics and details.</w:t>
-      </w:r>
-    </w:p>
-    <w:p>
-      <w:pPr>
-        <w:rPr>
-          <w:lang w:val="en-GB" w:eastAsia="en-DK"/>
-        </w:rPr>
-      </w:pPr>
-    </w:p>
-    <w:p>
-      <w:pPr>
-        <w:rPr>
-          <w:lang w:val="en-GB" w:eastAsia="en-DK"/>
-        </w:rPr>
-      </w:pPr>
-      <w:r>
-        <w:rPr>
-          <w:lang w:val="en-GB" w:eastAsia="en-DK"/>
-        </w:rPr>
-        <w:t>On page 'Feature Errors', data can now be filtered with filters from the AppDim dimension</w:t>
-      </w:r>
+        <w:t xml:space="preserve">On page 'Outgoing web service call errors', added filters on host and </w:t>
+      </w:r>
+      <w:proofErr w:type="spellStart"/>
+      <w:r>
+        <w:rPr>
+          <w:lang w:val="en-GB" w:eastAsia="en-DK"/>
+        </w:rPr>
+        <w:t>url</w:t>
+      </w:r>
+      <w:proofErr w:type="spellEnd"/>
+      <w:r>
+        <w:rPr>
+          <w:lang w:val="en-GB" w:eastAsia="en-DK"/>
+        </w:rPr>
+        <w:t xml:space="preserve">, now using </w:t>
+      </w:r>
+      <w:proofErr w:type="spellStart"/>
+      <w:r>
+        <w:rPr>
+          <w:lang w:val="en-GB" w:eastAsia="en-DK"/>
+        </w:rPr>
+        <w:t>UrlDimension</w:t>
+      </w:r>
+      <w:proofErr w:type="spellEnd"/>
+      <w:r>
+        <w:rPr>
+          <w:lang w:val="en-GB" w:eastAsia="en-DK"/>
+        </w:rPr>
+        <w:t xml:space="preserve"> (so slightly faster data loading), added new visuals to show call (HTTP) status statistics and details.</w:t>
+      </w:r>
+    </w:p>
+    <w:p>
+      <w:pPr>
+        <w:rPr>
+          <w:lang w:val="en-GB" w:eastAsia="en-DK"/>
+        </w:rPr>
+      </w:pPr>
+    </w:p>
+    <w:p>
+      <w:pPr>
+        <w:rPr>
+          <w:lang w:val="en-GB" w:eastAsia="en-DK"/>
+        </w:rPr>
+      </w:pPr>
+      <w:r>
+        <w:rPr>
+          <w:lang w:val="en-GB" w:eastAsia="en-DK"/>
+        </w:rPr>
+        <w:t xml:space="preserve">On page 'Feature Errors', data can now be filtered with filters from the </w:t>
+      </w:r>
+      <w:proofErr w:type="spellStart"/>
+      <w:r>
+        <w:rPr>
+          <w:lang w:val="en-GB" w:eastAsia="en-DK"/>
+        </w:rPr>
+        <w:t>AppDim</w:t>
+      </w:r>
+      <w:proofErr w:type="spellEnd"/>
+      <w:r>
+        <w:rPr>
+          <w:lang w:val="en-GB" w:eastAsia="en-DK"/>
+        </w:rPr>
+        <w:t xml:space="preserve"> </w:t>
+      </w:r>
+      <w:proofErr w:type="gramStart"/>
+      <w:r>
+        <w:rPr>
+          <w:lang w:val="en-GB" w:eastAsia="en-DK"/>
+        </w:rPr>
+        <w:t>dimension</w:t>
+      </w:r>
+      <w:proofErr w:type="gramEnd"/>
     </w:p>
     <w:p>
       <w:pPr>
@@ -614,7 +692,35 @@
         <w:rPr>
           <w:lang w:val="en-GB" w:eastAsia="en-DK"/>
         </w:rPr>
-        <w:t xml:space="preserve">On page 'Outgoing web service call performance', added filters on host and url, now using UrlDimension (so slightly faster data loading), added new visuals to show call (HTTP) status statistics and details. </w:t>
+        <w:t xml:space="preserve">On page 'Outgoing web service call performance', added filters on host and </w:t>
+      </w:r>
+      <w:proofErr w:type="spellStart"/>
+      <w:r>
+        <w:rPr>
+          <w:lang w:val="en-GB" w:eastAsia="en-DK"/>
+        </w:rPr>
+        <w:t>url</w:t>
+      </w:r>
+      <w:proofErr w:type="spellEnd"/>
+      <w:r>
+        <w:rPr>
+          <w:lang w:val="en-GB" w:eastAsia="en-DK"/>
+        </w:rPr>
+        <w:t xml:space="preserve">, now using </w:t>
+      </w:r>
+      <w:proofErr w:type="spellStart"/>
+      <w:r>
+        <w:rPr>
+          <w:lang w:val="en-GB" w:eastAsia="en-DK"/>
+        </w:rPr>
+        <w:t>UrlDimension</w:t>
+      </w:r>
+      <w:proofErr w:type="spellEnd"/>
+      <w:r>
+        <w:rPr>
+          <w:lang w:val="en-GB" w:eastAsia="en-DK"/>
+        </w:rPr>
+        <w:t xml:space="preserve"> (so slightly faster data loading), added new visuals to show call (HTTP) status statistics and details. </w:t>
       </w:r>
     </w:p>
     <w:p>
@@ -700,7 +806,43 @@
           <w:color w:val="161616"/>
           <w:shd w:val="clear" w:color="auto" w:fill="FFFFFF"/>
         </w:rPr>
-        <w:t>Web service publish failure telemetry gathers data when a web service couldn't be published or a published web service isn't working correctly due to an error in creating metadata for the web service. As a partner, the data gives you the ability to investigate &amp; fix potential problems that are preventing web service from working correctly.</w:t>
+        <w:t xml:space="preserve">Web service publish failure telemetry gathers data when a web service couldn't be </w:t>
+      </w:r>
+      <w:proofErr w:type="gramStart"/>
+      <w:r>
+        <w:rPr>
+          <w:rFonts w:ascii="Segoe UI" w:hAnsi="Segoe UI" w:cs="Segoe UI"/>
+          <w:color w:val="161616"/>
+          <w:shd w:val="clear" w:color="auto" w:fill="FFFFFF"/>
+        </w:rPr>
+        <w:t>published</w:t>
+      </w:r>
+      <w:proofErr w:type="gramEnd"/>
+      <w:r>
+        <w:rPr>
+          <w:rFonts w:ascii="Segoe UI" w:hAnsi="Segoe UI" w:cs="Segoe UI"/>
+          <w:color w:val="161616"/>
+          <w:shd w:val="clear" w:color="auto" w:fill="FFFFFF"/>
+        </w:rPr>
+        <w:t xml:space="preserve"> or a published web service isn't working correctly due to an error in creating metadata for the web service. </w:t>
+      </w:r>
+      <w:proofErr w:type="gramStart"/>
+      <w:r>
+        <w:rPr>
+          <w:rFonts w:ascii="Segoe UI" w:hAnsi="Segoe UI" w:cs="Segoe UI"/>
+          <w:color w:val="161616"/>
+          <w:shd w:val="clear" w:color="auto" w:fill="FFFFFF"/>
+        </w:rPr>
+        <w:t>As a partner, the data</w:t>
+      </w:r>
+      <w:proofErr w:type="gramEnd"/>
+      <w:r>
+        <w:rPr>
+          <w:rFonts w:ascii="Segoe UI" w:hAnsi="Segoe UI" w:cs="Segoe UI"/>
+          <w:color w:val="161616"/>
+          <w:shd w:val="clear" w:color="auto" w:fill="FFFFFF"/>
+        </w:rPr>
+        <w:t xml:space="preserve"> gives you the ability to investigate &amp; fix potential problems that are preventing web service from working correctly.</w:t>
       </w:r>
       <w:r>
         <w:rPr>
@@ -754,7 +896,21 @@
         <w:rPr>
           <w:lang w:val="en-GB" w:eastAsia="en-DK"/>
         </w:rPr>
-        <w:t xml:space="preserve"> Use this to analyze and monitor </w:t>
+        <w:t xml:space="preserve"> Use this to </w:t>
+      </w:r>
+      <w:proofErr w:type="spellStart"/>
+      <w:r>
+        <w:rPr>
+          <w:lang w:val="en-GB" w:eastAsia="en-DK"/>
+        </w:rPr>
+        <w:t>analyze</w:t>
+      </w:r>
+      <w:proofErr w:type="spellEnd"/>
+      <w:r>
+        <w:rPr>
+          <w:lang w:val="en-GB" w:eastAsia="en-DK"/>
+        </w:rPr>
+        <w:t xml:space="preserve"> and monitor </w:t>
       </w:r>
       <w:r>
         <w:rPr>
@@ -923,8 +1079,16 @@
         <w:rPr>
           <w:lang w:val="en-GB" w:eastAsia="en-DK"/>
         </w:rPr>
-        <w:t>'Data in telemetry' page, updated with BCPT and cloud migration events</w:t>
-      </w:r>
+        <w:t xml:space="preserve">'Data in telemetry' page, updated with BCPT and cloud migration </w:t>
+      </w:r>
+      <w:proofErr w:type="gramStart"/>
+      <w:r>
+        <w:rPr>
+          <w:lang w:val="en-GB" w:eastAsia="en-DK"/>
+        </w:rPr>
+        <w:t>events</w:t>
+      </w:r>
+      <w:proofErr w:type="gramEnd"/>
     </w:p>
     <w:p>
       <w:pPr>
@@ -969,14 +1133,32 @@
           <w:bCs/>
           <w:lang w:val="en-GB" w:eastAsia="en-DK"/>
         </w:rPr>
-        <w:t>New dimension alCallerAppId added to Feature Telemetry</w:t>
-      </w:r>
+        <w:t xml:space="preserve">New dimension </w:t>
+      </w:r>
+      <w:proofErr w:type="spellStart"/>
       <w:r>
         <w:rPr>
           <w:b/>
           <w:bCs/>
           <w:lang w:val="en-GB" w:eastAsia="en-DK"/>
         </w:rPr>
+        <w:t>alCallerAppId</w:t>
+      </w:r>
+      <w:proofErr w:type="spellEnd"/>
+      <w:r>
+        <w:rPr>
+          <w:b/>
+          <w:bCs/>
+          <w:lang w:val="en-GB" w:eastAsia="en-DK"/>
+        </w:rPr>
+        <w:t xml:space="preserve"> added to Feature Telemetry</w:t>
+      </w:r>
+      <w:r>
+        <w:rPr>
+          <w:b/>
+          <w:bCs/>
+          <w:lang w:val="en-GB" w:eastAsia="en-DK"/>
+        </w:rPr>
         <w:t xml:space="preserve"> in 22.0</w:t>
       </w:r>
     </w:p>
@@ -993,38 +1175,62 @@
         </w:rPr>
         <w:t xml:space="preserve">The final piece to the puzzle (on which app is emitting telemetry using the feature telemetry system module) has been added: the </w:t>
       </w:r>
+      <w:proofErr w:type="spellStart"/>
       <w:r>
         <w:rPr>
           <w:lang w:val="en-GB" w:eastAsia="en-DK"/>
         </w:rPr>
         <w:t>alCallerAppId</w:t>
       </w:r>
-      <w:r>
-        <w:rPr>
-          <w:lang w:val="en-GB" w:eastAsia="en-DK"/>
-        </w:rPr>
-        <w:t>. Using this (together with the other alCaller* dimensions, it is now possible to fully identity the emitting app.</w:t>
-      </w:r>
-    </w:p>
-    <w:p>
-      <w:pPr>
-        <w:rPr>
-          <w:lang w:val="en-GB" w:eastAsia="en-DK"/>
-        </w:rPr>
-      </w:pPr>
-    </w:p>
-    <w:p>
-      <w:pPr>
-        <w:rPr>
-          <w:lang w:val="en-GB" w:eastAsia="en-DK"/>
-        </w:rPr>
-      </w:pPr>
-      <w:r>
-        <w:rPr>
-          <w:lang w:val="en-GB" w:eastAsia="en-DK"/>
-        </w:rPr>
-        <w:t>Documentation has been updated, see</w:t>
-      </w:r>
+      <w:proofErr w:type="spellEnd"/>
+      <w:r>
+        <w:rPr>
+          <w:lang w:val="en-GB" w:eastAsia="en-DK"/>
+        </w:rPr>
+        <w:t xml:space="preserve">. Using this (together with the other </w:t>
+      </w:r>
+      <w:proofErr w:type="spellStart"/>
+      <w:r>
+        <w:rPr>
+          <w:lang w:val="en-GB" w:eastAsia="en-DK"/>
+        </w:rPr>
+        <w:t>alCaller</w:t>
+      </w:r>
+      <w:proofErr w:type="spellEnd"/>
+      <w:r>
+        <w:rPr>
+          <w:lang w:val="en-GB" w:eastAsia="en-DK"/>
+        </w:rPr>
+        <w:t>* dimensions, it is now possible to fully identity the emitting app.</w:t>
+      </w:r>
+    </w:p>
+    <w:p>
+      <w:pPr>
+        <w:rPr>
+          <w:lang w:val="en-GB" w:eastAsia="en-DK"/>
+        </w:rPr>
+      </w:pPr>
+    </w:p>
+    <w:p>
+      <w:pPr>
+        <w:rPr>
+          <w:lang w:val="en-GB" w:eastAsia="en-DK"/>
+        </w:rPr>
+      </w:pPr>
+      <w:r>
+        <w:rPr>
+          <w:lang w:val="en-GB" w:eastAsia="en-DK"/>
+        </w:rPr>
+        <w:t xml:space="preserve">Documentation has been updated, </w:t>
+      </w:r>
+      <w:proofErr w:type="gramStart"/>
+      <w:r>
+        <w:rPr>
+          <w:lang w:val="en-GB" w:eastAsia="en-DK"/>
+        </w:rPr>
+        <w:t>see</w:t>
+      </w:r>
+      <w:proofErr w:type="gramEnd"/>
     </w:p>
     <w:p>
       <w:pPr>
@@ -1065,8 +1271,16 @@
         <w:rPr>
           <w:lang w:val="en-GB" w:eastAsia="en-DK"/>
         </w:rPr>
-        <w:t>KQL samples have been updated, see</w:t>
-      </w:r>
+        <w:t xml:space="preserve">KQL samples have been updated, </w:t>
+      </w:r>
+      <w:proofErr w:type="gramStart"/>
+      <w:r>
+        <w:rPr>
+          <w:lang w:val="en-GB" w:eastAsia="en-DK"/>
+        </w:rPr>
+        <w:t>see</w:t>
+      </w:r>
+      <w:proofErr w:type="gramEnd"/>
     </w:p>
     <w:p>
       <w:pPr>
@@ -1112,41 +1326,73 @@
           <w:bCs/>
           <w:lang w:val="en-GB" w:eastAsia="en-DK"/>
         </w:rPr>
-        <w:t>New email SMTP events added in 22.3</w:t>
-      </w:r>
-    </w:p>
-    <w:p>
-      <w:pPr>
-        <w:rPr>
-          <w:lang w:val="en-GB" w:eastAsia="en-DK"/>
-        </w:rPr>
-      </w:pPr>
-      <w:r>
-        <w:rPr>
-          <w:lang w:val="en-GB" w:eastAsia="en-DK"/>
-        </w:rPr>
-        <w:t xml:space="preserve">Three new events was added in version 22.3 to help monitor usage and failures of sending email with the SMTP module. </w:t>
-      </w:r>
-    </w:p>
-    <w:p>
-      <w:pPr>
-        <w:rPr>
-          <w:lang w:val="en-GB" w:eastAsia="en-DK"/>
-        </w:rPr>
-      </w:pPr>
-    </w:p>
-    <w:p>
-      <w:pPr>
-        <w:rPr>
-          <w:lang w:val="en-GB" w:eastAsia="en-DK"/>
-        </w:rPr>
-      </w:pPr>
-      <w:r>
-        <w:rPr>
-          <w:lang w:val="en-GB" w:eastAsia="en-DK"/>
-        </w:rPr>
-        <w:t>Documentation has been updated, see</w:t>
-      </w:r>
+        <w:t xml:space="preserve">New email SMTP events added in </w:t>
+      </w:r>
+      <w:proofErr w:type="gramStart"/>
+      <w:r>
+        <w:rPr>
+          <w:b/>
+          <w:bCs/>
+          <w:lang w:val="en-GB" w:eastAsia="en-DK"/>
+        </w:rPr>
+        <w:t>22.3</w:t>
+      </w:r>
+      <w:proofErr w:type="gramEnd"/>
+    </w:p>
+    <w:p>
+      <w:pPr>
+        <w:rPr>
+          <w:lang w:val="en-GB" w:eastAsia="en-DK"/>
+        </w:rPr>
+      </w:pPr>
+      <w:r>
+        <w:rPr>
+          <w:lang w:val="en-GB" w:eastAsia="en-DK"/>
+        </w:rPr>
+        <w:t xml:space="preserve">Three new events </w:t>
+      </w:r>
+      <w:proofErr w:type="gramStart"/>
+      <w:r>
+        <w:rPr>
+          <w:lang w:val="en-GB" w:eastAsia="en-DK"/>
+        </w:rPr>
+        <w:t>was</w:t>
+      </w:r>
+      <w:proofErr w:type="gramEnd"/>
+      <w:r>
+        <w:rPr>
+          <w:lang w:val="en-GB" w:eastAsia="en-DK"/>
+        </w:rPr>
+        <w:t xml:space="preserve"> added in version 22.3 to help monitor usage and failures of sending email with the SMTP module. </w:t>
+      </w:r>
+    </w:p>
+    <w:p>
+      <w:pPr>
+        <w:rPr>
+          <w:lang w:val="en-GB" w:eastAsia="en-DK"/>
+        </w:rPr>
+      </w:pPr>
+    </w:p>
+    <w:p>
+      <w:pPr>
+        <w:rPr>
+          <w:lang w:val="en-GB" w:eastAsia="en-DK"/>
+        </w:rPr>
+      </w:pPr>
+      <w:r>
+        <w:rPr>
+          <w:lang w:val="en-GB" w:eastAsia="en-DK"/>
+        </w:rPr>
+        <w:t xml:space="preserve">Documentation has been updated, </w:t>
+      </w:r>
+      <w:proofErr w:type="gramStart"/>
+      <w:r>
+        <w:rPr>
+          <w:lang w:val="en-GB" w:eastAsia="en-DK"/>
+        </w:rPr>
+        <w:t>see</w:t>
+      </w:r>
+      <w:proofErr w:type="gramEnd"/>
     </w:p>
     <w:p>
       <w:pPr>
@@ -1187,8 +1433,16 @@
         <w:rPr>
           <w:lang w:val="en-GB" w:eastAsia="en-DK"/>
         </w:rPr>
-        <w:t>KQL samples have been updated, see</w:t>
-      </w:r>
+        <w:t xml:space="preserve">KQL samples have been updated, </w:t>
+      </w:r>
+      <w:proofErr w:type="gramStart"/>
+      <w:r>
+        <w:rPr>
+          <w:lang w:val="en-GB" w:eastAsia="en-DK"/>
+        </w:rPr>
+        <w:t>see</w:t>
+      </w:r>
+      <w:proofErr w:type="gramEnd"/>
     </w:p>
     <w:p>
       <w:pPr>
@@ -1230,9 +1484,23 @@
           <w:lang w:val="en-GB" w:eastAsia="en-DK"/>
         </w:rPr>
         <w:lastRenderedPageBreak/>
-        <w:t xml:space="preserve">If you want to alert on these errors, the catalog of alerting queries has also been. See </w:t>
-      </w:r>
-      <w:hyperlink r:id="rId9" w:history="1">
+        <w:t xml:space="preserve">If you want to alert on these errors, the </w:t>
+      </w:r>
+      <w:proofErr w:type="spellStart"/>
+      <w:r>
+        <w:rPr>
+          <w:lang w:val="en-GB" w:eastAsia="en-DK"/>
+        </w:rPr>
+        <w:t>catalog</w:t>
+      </w:r>
+      <w:proofErr w:type="spellEnd"/>
+      <w:r>
+        <w:rPr>
+          <w:lang w:val="en-GB" w:eastAsia="en-DK"/>
+        </w:rPr>
+        <w:t xml:space="preserve"> of alerting queries has also been. See </w:t>
+      </w:r>
+      <w:hyperlink r:id="rId9" w:anchor="alerting-condition-kql-samples" w:history="1">
         <w:r>
           <w:rPr>
             <w:rStyle w:val="Hyperlink"/>
@@ -1373,12 +1641,150 @@
           <w:lang w:val="en-GB" w:eastAsia="en-DK"/>
         </w:rPr>
       </w:pPr>
+      <w:bookmarkStart w:id="1" w:name="_Hlk140565880"/>
+      <w:proofErr w:type="spellStart"/>
       <w:r>
         <w:rPr>
           <w:b/>
           <w:bCs/>
           <w:lang w:val="en-GB" w:eastAsia="en-DK"/>
         </w:rPr>
+        <w:t>Appsource</w:t>
+      </w:r>
+      <w:proofErr w:type="spellEnd"/>
+      <w:r>
+        <w:rPr>
+          <w:b/>
+          <w:bCs/>
+          <w:lang w:val="en-GB" w:eastAsia="en-DK"/>
+        </w:rPr>
+        <w:t xml:space="preserve"> submission</w:t>
+      </w:r>
+      <w:bookmarkEnd w:id="1"/>
+      <w:r>
+        <w:rPr>
+          <w:b/>
+          <w:bCs/>
+          <w:lang w:val="en-GB" w:eastAsia="en-DK"/>
+        </w:rPr>
+        <w:t xml:space="preserve"> telemetry</w:t>
+      </w:r>
+    </w:p>
+    <w:p>
+      <w:pPr>
+        <w:rPr>
+          <w:lang w:val="en-GB" w:eastAsia="en-DK"/>
+        </w:rPr>
+      </w:pPr>
+      <w:r>
+        <w:rPr>
+          <w:lang w:val="en-GB" w:eastAsia="en-DK"/>
+        </w:rPr>
+        <w:t xml:space="preserve">We added KQL samples to </w:t>
+      </w:r>
+      <w:r>
+        <w:rPr>
+          <w:lang w:val="en-GB" w:eastAsia="en-DK"/>
+        </w:rPr>
+        <w:t xml:space="preserve">the </w:t>
+      </w:r>
+      <w:proofErr w:type="spellStart"/>
+      <w:r>
+        <w:rPr>
+          <w:lang w:val="en-GB" w:eastAsia="en-DK"/>
+        </w:rPr>
+        <w:t>Appsource</w:t>
+      </w:r>
+      <w:proofErr w:type="spellEnd"/>
+      <w:r>
+        <w:rPr>
+          <w:lang w:val="en-GB" w:eastAsia="en-DK"/>
+        </w:rPr>
+        <w:t xml:space="preserve"> submission</w:t>
+      </w:r>
+      <w:r>
+        <w:rPr>
+          <w:lang w:val="en-GB" w:eastAsia="en-DK"/>
+        </w:rPr>
+        <w:t xml:space="preserve"> </w:t>
+      </w:r>
+      <w:r>
+        <w:rPr>
+          <w:lang w:val="en-GB" w:eastAsia="en-DK"/>
+        </w:rPr>
+        <w:t xml:space="preserve">telemetry </w:t>
+      </w:r>
+      <w:proofErr w:type="gramStart"/>
+      <w:r>
+        <w:rPr>
+          <w:lang w:val="en-GB" w:eastAsia="en-DK"/>
+        </w:rPr>
+        <w:t>article</w:t>
+      </w:r>
+      <w:proofErr w:type="gramEnd"/>
+      <w:r>
+        <w:rPr>
+          <w:lang w:val="en-GB" w:eastAsia="en-DK"/>
+        </w:rPr>
+        <w:t xml:space="preserve"> </w:t>
+      </w:r>
+    </w:p>
+    <w:p>
+      <w:pPr>
+        <w:rPr>
+          <w:lang w:val="en-GB" w:eastAsia="en-DK"/>
+        </w:rPr>
+      </w:pPr>
+      <w:hyperlink r:id="rId10" w:history="1">
+        <w:r>
+          <w:rPr>
+            <w:rStyle w:val="Hyperlink"/>
+            <w:lang w:val="en-GB" w:eastAsia="en-DK"/>
+          </w:rPr>
+          <w:t>https://learn.microsoft.com/en-us/dynamics365/business-central/dev-itpro/administration/telemetry-appsource-submission-validation-trace</w:t>
+        </w:r>
+      </w:hyperlink>
+      <w:r>
+        <w:rPr>
+          <w:lang w:val="en-GB" w:eastAsia="en-DK"/>
+        </w:rPr>
+        <w:t xml:space="preserve"> </w:t>
+      </w:r>
+    </w:p>
+    <w:p>
+      <w:pPr>
+        <w:rPr>
+          <w:lang w:val="en-GB"/>
+        </w:rPr>
+      </w:pPr>
+      <w:r>
+        <w:rPr>
+          <w:lang w:val="en-GB"/>
+        </w:rPr>
+        <w:t>for easier troubleshooting.</w:t>
+      </w:r>
+    </w:p>
+    <w:p>
+      <w:pPr>
+        <w:rPr>
+          <w:lang w:val="en-GB"/>
+        </w:rPr>
+      </w:pPr>
+    </w:p>
+    <w:p>
+      <w:pPr>
+        <w:rPr>
+          <w:b/>
+          <w:bCs/>
+          <w:lang w:val="en-GB" w:eastAsia="en-DK"/>
+        </w:rPr>
+      </w:pPr>
+      <w:r>
+        <w:rPr>
+          <w:b/>
+          <w:bCs/>
+          <w:lang w:val="en-GB" w:eastAsia="en-DK"/>
+        </w:rPr>
         <w:t>Azure function telemetry</w:t>
       </w:r>
     </w:p>
@@ -1392,16 +1798,42 @@
         <w:rPr>
           <w:lang w:val="en-GB" w:eastAsia="en-DK"/>
         </w:rPr>
-        <w:t xml:space="preserve">We added KQL samples to Azure function telemetry article </w:t>
-      </w:r>
-    </w:p>
-    <w:p>
-      <w:pPr>
-        <w:rPr>
-          <w:lang w:val="en-GB" w:eastAsia="en-DK"/>
-        </w:rPr>
-      </w:pPr>
-      <w:hyperlink r:id="rId10" w:history="1">
+        <w:t xml:space="preserve">We added KQL samples to </w:t>
+      </w:r>
+      <w:r>
+        <w:rPr>
+          <w:lang w:val="en-GB" w:eastAsia="en-DK"/>
+        </w:rPr>
+        <w:t xml:space="preserve">the </w:t>
+      </w:r>
+      <w:r>
+        <w:rPr>
+          <w:lang w:val="en-GB" w:eastAsia="en-DK"/>
+        </w:rPr>
+        <w:t xml:space="preserve">Azure function telemetry </w:t>
+      </w:r>
+      <w:proofErr w:type="gramStart"/>
+      <w:r>
+        <w:rPr>
+          <w:lang w:val="en-GB" w:eastAsia="en-DK"/>
+        </w:rPr>
+        <w:t>article</w:t>
+      </w:r>
+      <w:proofErr w:type="gramEnd"/>
+      <w:r>
+        <w:rPr>
+          <w:lang w:val="en-GB" w:eastAsia="en-DK"/>
+        </w:rPr>
+        <w:t xml:space="preserve"> </w:t>
+      </w:r>
+    </w:p>
+    <w:p>
+      <w:pPr>
+        <w:rPr>
+          <w:lang w:val="en-GB" w:eastAsia="en-DK"/>
+        </w:rPr>
+      </w:pPr>
+      <w:hyperlink r:id="rId11" w:history="1">
         <w:r>
           <w:rPr>
             <w:rStyle w:val="Hyperlink"/>
@@ -1472,16 +1904,30 @@
         <w:rPr>
           <w:lang w:val="en-GB" w:eastAsia="en-DK"/>
         </w:rPr>
-        <w:t xml:space="preserve">We added KQL samples to the Feature Telemetry article </w:t>
-      </w:r>
-    </w:p>
-    <w:p>
-      <w:pPr>
-        <w:rPr>
-          <w:lang w:val="en-GB" w:eastAsia="en-DK"/>
-        </w:rPr>
-      </w:pPr>
-      <w:hyperlink r:id="rId11" w:history="1">
+        <w:t xml:space="preserve">We added KQL samples to the Feature Telemetry </w:t>
+      </w:r>
+      <w:proofErr w:type="gramStart"/>
+      <w:r>
+        <w:rPr>
+          <w:lang w:val="en-GB" w:eastAsia="en-DK"/>
+        </w:rPr>
+        <w:t>article</w:t>
+      </w:r>
+      <w:proofErr w:type="gramEnd"/>
+      <w:r>
+        <w:rPr>
+          <w:lang w:val="en-GB" w:eastAsia="en-DK"/>
+        </w:rPr>
+        <w:t xml:space="preserve"> </w:t>
+      </w:r>
+    </w:p>
+    <w:p>
+      <w:pPr>
+        <w:rPr>
+          <w:lang w:val="en-GB" w:eastAsia="en-DK"/>
+        </w:rPr>
+      </w:pPr>
+      <w:hyperlink r:id="rId12" w:history="1">
         <w:r>
           <w:rPr>
             <w:rStyle w:val="Hyperlink"/>
@@ -1507,7 +1953,21 @@
         <w:rPr>
           <w:lang w:val="en-GB"/>
         </w:rPr>
-        <w:t xml:space="preserve">for easier troubleshooting. We also added new sections on dimensions for error telemetry emitted by the LogError method and for how to implement the </w:t>
+        <w:t xml:space="preserve">for easier troubleshooting. We also added new sections on dimensions for error telemetry emitted by the </w:t>
+      </w:r>
+      <w:proofErr w:type="spellStart"/>
+      <w:r>
+        <w:rPr>
+          <w:lang w:val="en-GB"/>
+        </w:rPr>
+        <w:t>LogError</w:t>
+      </w:r>
+      <w:proofErr w:type="spellEnd"/>
+      <w:r>
+        <w:rPr>
+          <w:lang w:val="en-GB"/>
+        </w:rPr>
+        <w:t xml:space="preserve"> method and for how to implement the </w:t>
       </w:r>
       <w:r>
         <w:rPr>
@@ -1542,6 +2002,7 @@
         <w:rPr>
           <w:lang w:val="en-US"/>
         </w:rPr>
+        <w:lastRenderedPageBreak/>
         <w:t>Tips and tricks</w:t>
       </w:r>
     </w:p>
@@ -1554,18 +2015,173 @@
     </w:p>
     <w:p>
       <w:pPr>
+        <w:rPr>
+          <w:lang w:val="en-US"/>
+        </w:rPr>
+      </w:pPr>
+      <w:r>
         <w:rPr>
           <w:b/>
           <w:bCs/>
           <w:lang w:val="en-US"/>
         </w:rPr>
-      </w:pPr>
+        <w:t xml:space="preserve">New </w:t>
+      </w:r>
       <w:r>
         <w:rPr>
           <w:b/>
           <w:bCs/>
           <w:lang w:val="en-US"/>
         </w:rPr>
+        <w:t>KQL sample added</w:t>
+      </w:r>
+      <w:r>
+        <w:rPr>
+          <w:b/>
+          <w:bCs/>
+          <w:lang w:val="en-US"/>
+        </w:rPr>
+        <w:t xml:space="preserve">: </w:t>
+      </w:r>
+      <w:r>
+        <w:rPr>
+          <w:b/>
+          <w:bCs/>
+          <w:lang w:val="en-US"/>
+        </w:rPr>
+        <w:t xml:space="preserve">Diagnostic </w:t>
+      </w:r>
+      <w:proofErr w:type="gramStart"/>
+      <w:r>
+        <w:rPr>
+          <w:b/>
+          <w:bCs/>
+          <w:lang w:val="en-US"/>
+        </w:rPr>
+        <w:t>reported</w:t>
+      </w:r>
+      <w:proofErr w:type="gramEnd"/>
+      <w:r>
+        <w:rPr>
+          <w:b/>
+          <w:bCs/>
+          <w:lang w:val="en-US"/>
+        </w:rPr>
+        <w:t xml:space="preserve"> on AppSource submission validation </w:t>
+      </w:r>
+      <w:proofErr w:type="gramStart"/>
+      <w:r>
+        <w:rPr>
+          <w:b/>
+          <w:bCs/>
+          <w:lang w:val="en-US"/>
+        </w:rPr>
+        <w:t>request</w:t>
+      </w:r>
+      <w:proofErr w:type="gramEnd"/>
+    </w:p>
+    <w:p>
+      <w:pPr>
+        <w:rPr>
+          <w:lang w:val="en-US"/>
+        </w:rPr>
+      </w:pPr>
+      <w:r>
+        <w:rPr>
+          <w:lang w:val="en-US"/>
+        </w:rPr>
+        <w:t xml:space="preserve">Seems like we missed to add KQL sample code for the event LC0038, which is emitted if an </w:t>
+      </w:r>
+      <w:proofErr w:type="spellStart"/>
+      <w:r>
+        <w:rPr>
+          <w:lang w:val="en-US"/>
+        </w:rPr>
+        <w:t>Appsource</w:t>
+      </w:r>
+      <w:proofErr w:type="spellEnd"/>
+      <w:r>
+        <w:rPr>
+          <w:lang w:val="en-US"/>
+        </w:rPr>
+        <w:t xml:space="preserve"> submission request </w:t>
+      </w:r>
+      <w:r>
+        <w:rPr>
+          <w:lang w:val="en-US"/>
+        </w:rPr>
+        <w:t xml:space="preserve">might have issues. </w:t>
+      </w:r>
+      <w:r>
+        <w:rPr>
+          <w:lang w:val="en-US"/>
+        </w:rPr>
+        <w:t xml:space="preserve">For example, it could be that a submission has duplicate apps, or it doesn't target any Business Central release. This signal isn't necessarily an </w:t>
+      </w:r>
+      <w:proofErr w:type="gramStart"/>
+      <w:r>
+        <w:rPr>
+          <w:lang w:val="en-US"/>
+        </w:rPr>
+        <w:t>error, but</w:t>
+      </w:r>
+      <w:proofErr w:type="gramEnd"/>
+      <w:r>
+        <w:rPr>
+          <w:lang w:val="en-US"/>
+        </w:rPr>
+        <w:t xml:space="preserve"> can also be warning or information.</w:t>
+      </w:r>
+    </w:p>
+    <w:p>
+      <w:pPr>
+        <w:rPr>
+          <w:lang w:val="en-US"/>
+        </w:rPr>
+      </w:pPr>
+      <w:r>
+        <w:rPr>
+          <w:lang w:val="en-US"/>
+        </w:rPr>
+        <w:t xml:space="preserve">Get the sample KQL code here: </w:t>
+      </w:r>
+      <w:hyperlink r:id="rId13" w:history="1">
+        <w:r>
+          <w:rPr>
+            <w:rStyle w:val="Hyperlink"/>
+            <w:lang w:val="en-US"/>
+          </w:rPr>
+          <w:t>https://github.com/microsoft/BCTech/blob/master/samples/AppInsights/KQL/Queries/ExampleQueriesForEachArea/AppSourceValidation.kql</w:t>
+        </w:r>
+      </w:hyperlink>
+      <w:r>
+        <w:rPr>
+          <w:lang w:val="en-US"/>
+        </w:rPr>
+        <w:t xml:space="preserve"> </w:t>
+      </w:r>
+    </w:p>
+    <w:p>
+      <w:pPr>
+        <w:rPr>
+          <w:lang w:val="en-US"/>
+        </w:rPr>
+      </w:pPr>
+    </w:p>
+    <w:p>
+      <w:pPr>
+        <w:rPr>
+          <w:b/>
+          <w:bCs/>
+          <w:lang w:val="en-US"/>
+        </w:rPr>
+      </w:pPr>
+      <w:r>
+        <w:rPr>
+          <w:b/>
+          <w:bCs/>
+          <w:lang w:val="en-US"/>
+        </w:rPr>
         <w:t xml:space="preserve">New learning path: Data analysis with Kusto Query Language </w:t>
       </w:r>
     </w:p>
@@ -1635,7 +2251,6 @@
         <w:rPr>
           <w:lang w:val="en-US"/>
         </w:rPr>
-        <w:lastRenderedPageBreak/>
         <w:t xml:space="preserve">* </w:t>
       </w:r>
       <w:r>
@@ -1685,7 +2300,21 @@
         <w:rPr>
           <w:lang w:val="en-US"/>
         </w:rPr>
-        <w:t>et started by writing simple queries in Kusto Query Language (KQL) to explore and gain insights from your data. Learn how to use the operators take, project, where, count, sort, and others.</w:t>
+        <w:t xml:space="preserve">et started by writing simple queries in Kusto Query Language (KQL) to explore and gain insights from your data. Learn how to use the operators take, project, </w:t>
+      </w:r>
+      <w:proofErr w:type="gramStart"/>
+      <w:r>
+        <w:rPr>
+          <w:lang w:val="en-US"/>
+        </w:rPr>
+        <w:t>where,</w:t>
+      </w:r>
+      <w:proofErr w:type="gramEnd"/>
+      <w:r>
+        <w:rPr>
+          <w:lang w:val="en-US"/>
+        </w:rPr>
+        <w:t xml:space="preserve"> count, sort, and others.</w:t>
       </w:r>
     </w:p>
     <w:p>
@@ -1716,7 +2345,35 @@
         <w:rPr>
           <w:lang w:val="en-US"/>
         </w:rPr>
-        <w:t>rite advanced queries in Kusto Query Language to help you gain insights from your data. Use the aggregation functions count, dcount, countif, sum, min, max, avg, percentiles, and others.</w:t>
+        <w:t xml:space="preserve">rite advanced queries in Kusto Query Language to help you gain insights from your data. Use the aggregation functions count, </w:t>
+      </w:r>
+      <w:proofErr w:type="spellStart"/>
+      <w:r>
+        <w:rPr>
+          <w:lang w:val="en-US"/>
+        </w:rPr>
+        <w:t>dcount</w:t>
+      </w:r>
+      <w:proofErr w:type="spellEnd"/>
+      <w:r>
+        <w:rPr>
+          <w:lang w:val="en-US"/>
+        </w:rPr>
+        <w:t xml:space="preserve">, </w:t>
+      </w:r>
+      <w:proofErr w:type="spellStart"/>
+      <w:r>
+        <w:rPr>
+          <w:lang w:val="en-US"/>
+        </w:rPr>
+        <w:t>countif</w:t>
+      </w:r>
+      <w:proofErr w:type="spellEnd"/>
+      <w:r>
+        <w:rPr>
+          <w:lang w:val="en-US"/>
+        </w:rPr>
+        <w:t>, sum, min, max, avg, percentiles, and others.</w:t>
       </w:r>
       <w:r>
         <w:rPr>
@@ -1741,7 +2398,35 @@
         <w:rPr>
           <w:lang w:val="en-US"/>
         </w:rPr>
-        <w:t>rite advanced queries in Kusto Query Language to gain deeper insights by combining data from several tables. Learn how to use the table-level operators lookup, join, union, and materialize, and the new aggregation functions arg_min and arg_max. You'll also communicate these results visually in charts.</w:t>
+        <w:t xml:space="preserve">rite advanced queries in Kusto Query Language to gain deeper insights by combining data from several tables. Learn how to use the table-level operators lookup, join, union, and materialize, and the new aggregation functions </w:t>
+      </w:r>
+      <w:proofErr w:type="spellStart"/>
+      <w:r>
+        <w:rPr>
+          <w:lang w:val="en-US"/>
+        </w:rPr>
+        <w:t>arg_min</w:t>
+      </w:r>
+      <w:proofErr w:type="spellEnd"/>
+      <w:r>
+        <w:rPr>
+          <w:lang w:val="en-US"/>
+        </w:rPr>
+        <w:t xml:space="preserve"> and </w:t>
+      </w:r>
+      <w:proofErr w:type="spellStart"/>
+      <w:r>
+        <w:rPr>
+          <w:lang w:val="en-US"/>
+        </w:rPr>
+        <w:t>arg_max</w:t>
+      </w:r>
+      <w:proofErr w:type="spellEnd"/>
+      <w:r>
+        <w:rPr>
+          <w:lang w:val="en-US"/>
+        </w:rPr>
+        <w:t>. You'll also communicate these results visually in charts.</w:t>
       </w:r>
     </w:p>
     <w:p>
@@ -1756,7 +2441,7 @@
         </w:rPr>
         <w:t xml:space="preserve">Check it out yourself here: </w:t>
       </w:r>
-      <w:hyperlink r:id="rId12" w:history="1">
+      <w:hyperlink r:id="rId14" w:history="1">
         <w:r>
           <w:rPr>
             <w:rStyle w:val="Hyperlink"/>
@@ -1819,9 +2504,23 @@
         <w:rPr>
           <w:lang w:val="en-US"/>
         </w:rPr>
-        <w:t xml:space="preserve">parse an URL string into its components, then check out the built-in function parse_url. For more information, see </w:t>
-      </w:r>
-      <w:hyperlink r:id="rId13" w:history="1">
+        <w:t xml:space="preserve">parse an URL string into its components, then check out the built-in function </w:t>
+      </w:r>
+      <w:proofErr w:type="spellStart"/>
+      <w:r>
+        <w:rPr>
+          <w:lang w:val="en-US"/>
+        </w:rPr>
+        <w:t>parse_url</w:t>
+      </w:r>
+      <w:proofErr w:type="spellEnd"/>
+      <w:r>
+        <w:rPr>
+          <w:lang w:val="en-US"/>
+        </w:rPr>
+        <w:t xml:space="preserve">. For more information, see </w:t>
+      </w:r>
+      <w:hyperlink r:id="rId15" w:history="1">
         <w:r>
           <w:rPr>
             <w:rStyle w:val="Hyperlink"/>
@@ -1847,16 +2546,30 @@
         <w:rPr>
           <w:lang w:val="en-US"/>
         </w:rPr>
-        <w:t>The sample KQL code for outgoing web service calls has been updated with an application of this function. See the example below:</w:t>
-      </w:r>
-    </w:p>
-    <w:p>
-      <w:pPr>
-        <w:rPr>
-          <w:lang w:val="en-US"/>
-        </w:rPr>
-      </w:pPr>
-      <w:hyperlink r:id="rId14" w:history="1">
+        <w:t xml:space="preserve">The sample KQL code for outgoing web service calls has been updated with an application </w:t>
+      </w:r>
+      <w:proofErr w:type="gramStart"/>
+      <w:r>
+        <w:rPr>
+          <w:lang w:val="en-US"/>
+        </w:rPr>
+        <w:t>of</w:t>
+      </w:r>
+      <w:proofErr w:type="gramEnd"/>
+      <w:r>
+        <w:rPr>
+          <w:lang w:val="en-US"/>
+        </w:rPr>
+        <w:t xml:space="preserve"> this function. See the example below:</w:t>
+      </w:r>
+    </w:p>
+    <w:p>
+      <w:pPr>
+        <w:rPr>
+          <w:lang w:val="en-US"/>
+        </w:rPr>
+      </w:pPr>
+      <w:hyperlink r:id="rId16" w:history="1">
         <w:r>
           <w:rPr>
             <w:rStyle w:val="Hyperlink"/>
@@ -1925,7 +2638,7 @@
           <w:lang w:val="en-GB" w:eastAsia="en-DK"/>
         </w:rPr>
       </w:pPr>
-      <w:hyperlink r:id="rId15" w:history="1">
+      <w:hyperlink r:id="rId17" w:history="1">
         <w:r>
           <w:rPr>
             <w:rStyle w:val="Hyperlink"/>
@@ -1965,7 +2678,21 @@
         <w:rPr>
           <w:lang w:val="en-GB" w:eastAsia="en-DK"/>
         </w:rPr>
-        <w:t>Did you know that the BCTech repo has pages with links to blog posts and videos on telemetry?</w:t>
+        <w:t xml:space="preserve">Did you know that the </w:t>
+      </w:r>
+      <w:proofErr w:type="spellStart"/>
+      <w:r>
+        <w:rPr>
+          <w:lang w:val="en-GB" w:eastAsia="en-DK"/>
+        </w:rPr>
+        <w:t>BCTech</w:t>
+      </w:r>
+      <w:proofErr w:type="spellEnd"/>
+      <w:r>
+        <w:rPr>
+          <w:lang w:val="en-GB" w:eastAsia="en-DK"/>
+        </w:rPr>
+        <w:t xml:space="preserve"> repo has pages with links to blog posts and videos on telemetry?</w:t>
       </w:r>
     </w:p>
     <w:p>
@@ -1980,7 +2707,7 @@
         </w:rPr>
         <w:t xml:space="preserve">Blogs: </w:t>
       </w:r>
-      <w:hyperlink r:id="rId16" w:history="1">
+      <w:hyperlink r:id="rId18" w:history="1">
         <w:r>
           <w:rPr>
             <w:rStyle w:val="Hyperlink"/>
@@ -2008,7 +2735,7 @@
         </w:rPr>
         <w:t xml:space="preserve">Videos: </w:t>
       </w:r>
-      <w:hyperlink r:id="rId17" w:history="1">
+      <w:hyperlink r:id="rId19" w:history="1">
         <w:r>
           <w:rPr>
             <w:rStyle w:val="Hyperlink"/>
@@ -2147,7 +2874,21 @@
         <w:rPr>
           <w:lang w:val="en-GB"/>
         </w:rPr>
-        <w:t xml:space="preserve">PPS. It is not too late to rate the Power BI apps on Appsource </w:t>
+        <w:t xml:space="preserve">PPS. It is not too late to rate the Power BI apps on </w:t>
+      </w:r>
+      <w:proofErr w:type="spellStart"/>
+      <w:r>
+        <w:rPr>
+          <w:lang w:val="en-GB"/>
+        </w:rPr>
+        <w:t>Appsource</w:t>
+      </w:r>
+      <w:proofErr w:type="spellEnd"/>
+      <w:r>
+        <w:rPr>
+          <w:lang w:val="en-GB"/>
+        </w:rPr>
+        <w:t xml:space="preserve"> </w:t>
       </w:r>
       <w:r>
         <w:rPr>
@@ -2188,7 +2929,7 @@
           <w:lang w:val="en-GB"/>
         </w:rPr>
       </w:pPr>
-      <w:hyperlink r:id="rId18" w:history="1">
+      <w:hyperlink r:id="rId20" w:history="1">
         <w:r>
           <w:rPr>
             <w:rStyle w:val="Hyperlink"/>
@@ -2214,19 +2955,33 @@
         <w:rPr>
           <w:lang w:val="en-GB"/>
         </w:rPr>
-        <w:t>(for environment telemetry)</w:t>
-      </w:r>
-    </w:p>
-    <w:p>
-      <w:pPr>
+        <w:t>(</w:t>
+      </w:r>
+      <w:proofErr w:type="gramStart"/>
+      <w:r>
         <w:rPr>
           <w:lang w:val="en-GB"/>
         </w:rPr>
-      </w:pPr>
+        <w:t>for</w:t>
+      </w:r>
+      <w:proofErr w:type="gramEnd"/>
       <w:r>
         <w:rPr>
           <w:lang w:val="en-GB"/>
         </w:rPr>
+        <w:t xml:space="preserve"> environment telemetry)</w:t>
+      </w:r>
+    </w:p>
+    <w:p>
+      <w:pPr>
+        <w:rPr>
+          <w:lang w:val="en-GB"/>
+        </w:rPr>
+      </w:pPr>
+      <w:r>
+        <w:rPr>
+          <w:lang w:val="en-GB"/>
+        </w:rPr>
         <w:t xml:space="preserve">or </w:t>
       </w:r>
     </w:p>
@@ -2236,7 +2991,7 @@
           <w:lang w:val="en-GB"/>
         </w:rPr>
       </w:pPr>
-      <w:hyperlink r:id="rId19" w:history="1">
+      <w:hyperlink r:id="rId21" w:history="1">
         <w:r>
           <w:rPr>
             <w:rStyle w:val="Hyperlink"/>
@@ -2263,7 +3018,21 @@
         <w:rPr>
           <w:lang w:val="en-GB"/>
         </w:rPr>
-        <w:t>(for app telemetry)</w:t>
+        <w:t>(</w:t>
+      </w:r>
+      <w:proofErr w:type="gramStart"/>
+      <w:r>
+        <w:rPr>
+          <w:lang w:val="en-GB"/>
+        </w:rPr>
+        <w:t>for</w:t>
+      </w:r>
+      <w:proofErr w:type="gramEnd"/>
+      <w:r>
+        <w:rPr>
+          <w:lang w:val="en-GB"/>
+        </w:rPr>
+        <w:t xml:space="preserve"> app telemetry)</w:t>
       </w:r>
     </w:p>
     <w:sectPr>
@@ -4590,7 +5359,7 @@
   <w:style w:type="paragraph" w:default="1" w:styleId="Normal">
     <w:name w:val="Normal"/>
     <w:qFormat/>
-    <w:rsid w:val="000E69C3"/>
+    <w:rsid w:val="00BB363D"/>
   </w:style>
   <w:style w:type="paragraph" w:styleId="Heading1">
     <w:name w:val="heading 1"/>

</xml_diff>